<commit_message>
ParkingLot arrs and Vehicle
</commit_message>
<xml_diff>
--- a/תרגיל 3 מתם.docx
+++ b/תרגיל 3 מתם.docx
@@ -252,7 +252,6 @@
         <w:spacing w:after="0" w:line="240" w:lineRule="auto"/>
         <w:rPr>
           <w:rFonts w:cs="ArialMT"/>
-          <w:rtl/>
         </w:rPr>
       </w:pPr>
       <w:r>
@@ -370,7 +369,7 @@
         <w:adjustRightInd w:val="0"/>
         <w:spacing w:after="0" w:line="240" w:lineRule="auto"/>
         <w:rPr>
-          <w:rFonts w:cs="ArialMT" w:hint="cs"/>
+          <w:rFonts w:cs="ArialMT"/>
           <w:rtl/>
         </w:rPr>
       </w:pPr>
@@ -433,7 +432,6 @@
           <w:rtl/>
         </w:rPr>
       </w:pPr>
-      <w:bookmarkStart w:id="0" w:name="_GoBack"/>
       <w:r>
         <w:rPr>
           <w:rFonts w:ascii="ArialMT" w:cs="ArialMT" w:hint="cs"/>
@@ -460,13 +458,12 @@
           <w:tcPr>
             <w:tcW w:w="4675" w:type="dxa"/>
           </w:tcPr>
-          <w:bookmarkEnd w:id="0"/>
           <w:p>
             <w:pPr>
               <w:bidi/>
               <w:spacing w:line="360" w:lineRule="auto"/>
               <w:rPr>
-                <w:rFonts w:cs="ArialMT" w:hint="cs"/>
+                <w:rFonts w:cs="ArialMT"/>
               </w:rPr>
             </w:pPr>
             <w:r>
@@ -744,13 +741,13 @@
       <w:pPr>
         <w:spacing w:after="0" w:line="360" w:lineRule="auto"/>
         <w:rPr>
-          <w:rFonts w:cs="ArialMT" w:hint="cs"/>
-          <w:rtl/>
-        </w:rPr>
-      </w:pPr>
-      <w:r>
-        <w:rPr>
           <w:rFonts w:cs="ArialMT"/>
+          <w:rtl/>
+        </w:rPr>
+      </w:pPr>
+      <w:r>
+        <w:rPr>
+          <w:rFonts w:cs="ArialMT"/>
         </w:rPr>
         <w:tab/>
       </w:r>
@@ -825,7 +822,7 @@
         <w:bidi/>
         <w:spacing w:after="0" w:line="360" w:lineRule="auto"/>
         <w:rPr>
-          <w:rFonts w:ascii="Times New Roman" w:hAnsi="Times New Roman" w:cs="David" w:hint="cs"/>
+          <w:rFonts w:ascii="Times New Roman" w:hAnsi="Times New Roman" w:cs="David"/>
           <w:sz w:val="24"/>
           <w:szCs w:val="24"/>
         </w:rPr>
@@ -1282,6 +1279,34 @@
           <w:sz w:val="24"/>
           <w:szCs w:val="24"/>
           <w:u w:val="single"/>
+        </w:rPr>
+      </w:pPr>
+    </w:p>
+    <w:p>
+      <w:pPr>
+        <w:bidi/>
+        <w:spacing w:after="0" w:line="360" w:lineRule="auto"/>
+        <w:rPr>
+          <w:rFonts w:ascii="Times New Roman" w:hAnsi="Times New Roman" w:cs="David"/>
+          <w:b/>
+          <w:bCs/>
+          <w:sz w:val="24"/>
+          <w:szCs w:val="24"/>
+          <w:u w:val="single"/>
+        </w:rPr>
+      </w:pPr>
+    </w:p>
+    <w:p>
+      <w:pPr>
+        <w:bidi/>
+        <w:spacing w:after="0" w:line="360" w:lineRule="auto"/>
+        <w:rPr>
+          <w:rFonts w:ascii="Times New Roman" w:hAnsi="Times New Roman" w:cs="David"/>
+          <w:b/>
+          <w:bCs/>
+          <w:sz w:val="24"/>
+          <w:szCs w:val="24"/>
+          <w:u w:val="single"/>
           <w:rtl/>
         </w:rPr>
       </w:pPr>
@@ -1295,20 +1320,44 @@
           <w:u w:val="single"/>
           <w:rtl/>
         </w:rPr>
-        <w:t>שלב 1-</w:t>
-      </w:r>
-    </w:p>
-    <w:p>
-      <w:pPr>
-        <w:bidi/>
-        <w:spacing w:after="0" w:line="360" w:lineRule="auto"/>
-        <w:rPr>
-          <w:rFonts w:ascii="Times New Roman" w:hAnsi="Times New Roman" w:cs="David"/>
-          <w:sz w:val="24"/>
-          <w:szCs w:val="24"/>
-          <w:rtl/>
-        </w:rPr>
-      </w:pPr>
+        <w:t>אלון כותב לעצמו שאלות</w:t>
+      </w:r>
+    </w:p>
+    <w:p>
+      <w:pPr>
+        <w:bidi/>
+        <w:spacing w:after="0" w:line="360" w:lineRule="auto"/>
+        <w:rPr>
+          <w:rFonts w:ascii="Times New Roman" w:hAnsi="Times New Roman" w:cs="David"/>
+          <w:sz w:val="24"/>
+          <w:szCs w:val="24"/>
+          <w:rtl/>
+        </w:rPr>
+      </w:pPr>
+    </w:p>
+    <w:p>
+      <w:pPr>
+        <w:pStyle w:val="ListParagraph"/>
+        <w:numPr>
+          <w:ilvl w:val="0"/>
+          <w:numId w:val="1"/>
+        </w:numPr>
+        <w:bidi/>
+        <w:spacing w:after="0" w:line="360" w:lineRule="auto"/>
+        <w:rPr>
+          <w:rFonts w:ascii="Times New Roman" w:hAnsi="Times New Roman" w:cs="David"/>
+          <w:sz w:val="24"/>
+          <w:szCs w:val="24"/>
+        </w:rPr>
+      </w:pPr>
+      <w:r>
+        <w:rPr>
+          <w:rFonts w:ascii="Times New Roman" w:hAnsi="Times New Roman" w:cs="David"/>
+          <w:sz w:val="24"/>
+          <w:szCs w:val="24"/>
+        </w:rPr>
+        <w:t>Delete this</w:t>
+      </w:r>
       <w:r>
         <w:rPr>
           <w:rFonts w:ascii="Times New Roman" w:hAnsi="Times New Roman" w:cs="David" w:hint="cs"/>
@@ -1316,75 +1365,206 @@
           <w:szCs w:val="24"/>
           <w:rtl/>
         </w:rPr>
-        <w:t xml:space="preserve">בונים </w:t>
-      </w:r>
+        <w:t xml:space="preserve"> </w:t>
+      </w:r>
+      <w:r>
+        <w:rPr>
+          <w:rFonts w:ascii="Times New Roman" w:hAnsi="Times New Roman" w:cs="David"/>
+          <w:sz w:val="24"/>
+          <w:szCs w:val="24"/>
+          <w:rtl/>
+        </w:rPr>
+        <w:t>–</w:t>
+      </w:r>
+      <w:r>
+        <w:rPr>
+          <w:rFonts w:ascii="Times New Roman" w:hAnsi="Times New Roman" w:cs="David" w:hint="cs"/>
+          <w:sz w:val="24"/>
+          <w:szCs w:val="24"/>
+          <w:rtl/>
+        </w:rPr>
+        <w:t xml:space="preserve"> לא עושים</w:t>
+      </w:r>
+    </w:p>
+    <w:p>
+      <w:pPr>
+        <w:pStyle w:val="ListParagraph"/>
+        <w:numPr>
+          <w:ilvl w:val="0"/>
+          <w:numId w:val="1"/>
+        </w:numPr>
+        <w:bidi/>
+        <w:spacing w:after="0" w:line="360" w:lineRule="auto"/>
+        <w:rPr>
+          <w:rFonts w:ascii="Times New Roman" w:hAnsi="Times New Roman" w:cs="David"/>
+          <w:sz w:val="24"/>
+          <w:szCs w:val="24"/>
+        </w:rPr>
+      </w:pPr>
+      <w:r>
+        <w:rPr>
+          <w:rFonts w:ascii="Times New Roman" w:hAnsi="Times New Roman" w:cs="David" w:hint="cs"/>
+          <w:sz w:val="24"/>
+          <w:szCs w:val="24"/>
+          <w:rtl/>
+        </w:rPr>
+        <w:t>אביטל מממש את זה?</w:t>
+      </w:r>
+    </w:p>
+    <w:p>
+      <w:pPr>
+        <w:pStyle w:val="ListParagraph"/>
+        <w:numPr>
+          <w:ilvl w:val="0"/>
+          <w:numId w:val="1"/>
+        </w:numPr>
+        <w:shd w:val="clear" w:color="auto" w:fill="2B2B2B"/>
+        <w:tabs>
+          <w:tab w:val="left" w:pos="916"/>
+          <w:tab w:val="left" w:pos="1832"/>
+          <w:tab w:val="left" w:pos="2748"/>
+          <w:tab w:val="left" w:pos="3664"/>
+          <w:tab w:val="left" w:pos="4580"/>
+          <w:tab w:val="left" w:pos="5496"/>
+          <w:tab w:val="left" w:pos="6412"/>
+          <w:tab w:val="left" w:pos="7328"/>
+          <w:tab w:val="left" w:pos="8244"/>
+          <w:tab w:val="left" w:pos="9160"/>
+          <w:tab w:val="left" w:pos="10076"/>
+          <w:tab w:val="left" w:pos="10992"/>
+          <w:tab w:val="left" w:pos="11908"/>
+          <w:tab w:val="left" w:pos="12824"/>
+          <w:tab w:val="left" w:pos="13740"/>
+          <w:tab w:val="left" w:pos="14656"/>
+        </w:tabs>
+        <w:spacing w:after="0" w:line="240" w:lineRule="auto"/>
+        <w:rPr>
+          <w:rFonts w:ascii="Consolas" w:eastAsia="Times New Roman" w:hAnsi="Consolas" w:cs="Courier New"/>
+          <w:color w:val="A9B7C6"/>
+          <w:sz w:val="20"/>
+          <w:szCs w:val="20"/>
+        </w:rPr>
+      </w:pPr>
       <w:proofErr w:type="spellStart"/>
       <w:r>
         <w:rPr>
-          <w:rFonts w:ascii="Times New Roman" w:hAnsi="Times New Roman" w:cs="David"/>
-          <w:sz w:val="24"/>
-          <w:szCs w:val="24"/>
-        </w:rPr>
-        <w:t>uniquearray</w:t>
+          <w:rFonts w:ascii="Consolas" w:eastAsia="Times New Roman" w:hAnsi="Consolas" w:cs="Courier New"/>
+          <w:color w:val="B5B6E3"/>
+          <w:sz w:val="20"/>
+          <w:szCs w:val="20"/>
+        </w:rPr>
+        <w:t>UniqueArray</w:t>
       </w:r>
       <w:proofErr w:type="spellEnd"/>
-    </w:p>
-    <w:p>
-      <w:pPr>
-        <w:bidi/>
-        <w:spacing w:after="0" w:line="360" w:lineRule="auto"/>
-        <w:rPr>
-          <w:rFonts w:ascii="Times New Roman" w:hAnsi="Times New Roman" w:cs="David"/>
-          <w:sz w:val="24"/>
-          <w:szCs w:val="24"/>
-          <w:rtl/>
-        </w:rPr>
-      </w:pPr>
-    </w:p>
-    <w:p>
-      <w:pPr>
-        <w:bidi/>
-        <w:spacing w:after="0" w:line="360" w:lineRule="auto"/>
-        <w:rPr>
-          <w:rFonts w:ascii="Times New Roman" w:hAnsi="Times New Roman" w:cs="David"/>
-          <w:sz w:val="24"/>
-          <w:szCs w:val="24"/>
-          <w:rtl/>
-        </w:rPr>
-      </w:pPr>
-    </w:p>
-    <w:p>
-      <w:pPr>
-        <w:bidi/>
-        <w:spacing w:after="0" w:line="360" w:lineRule="auto"/>
-        <w:rPr>
-          <w:rFonts w:ascii="Times New Roman" w:hAnsi="Times New Roman" w:cs="David"/>
-          <w:sz w:val="24"/>
-          <w:szCs w:val="24"/>
-          <w:rtl/>
-        </w:rPr>
-      </w:pPr>
-    </w:p>
-    <w:p>
-      <w:pPr>
-        <w:bidi/>
-        <w:spacing w:after="0" w:line="360" w:lineRule="auto"/>
-        <w:rPr>
-          <w:rFonts w:ascii="Times New Roman" w:hAnsi="Times New Roman" w:cs="David"/>
-          <w:sz w:val="24"/>
-          <w:szCs w:val="24"/>
-          <w:rtl/>
-        </w:rPr>
-      </w:pPr>
-    </w:p>
-    <w:p>
-      <w:pPr>
-        <w:bidi/>
-        <w:spacing w:after="0" w:line="360" w:lineRule="auto"/>
-        <w:rPr>
-          <w:rFonts w:ascii="Times New Roman" w:hAnsi="Times New Roman" w:cs="David"/>
-          <w:sz w:val="52"/>
-          <w:szCs w:val="52"/>
+      <w:r>
+        <w:rPr>
+          <w:rFonts w:ascii="Consolas" w:eastAsia="Times New Roman" w:hAnsi="Consolas" w:cs="Courier New"/>
+          <w:color w:val="A9B7C6"/>
+          <w:sz w:val="20"/>
+          <w:szCs w:val="20"/>
+        </w:rPr>
+        <w:t xml:space="preserve">&amp; </w:t>
+      </w:r>
+      <w:r>
+        <w:rPr>
+          <w:rFonts w:ascii="Consolas" w:eastAsia="Times New Roman" w:hAnsi="Consolas" w:cs="Courier New"/>
+          <w:color w:val="5F8C8A"/>
+          <w:sz w:val="20"/>
+          <w:szCs w:val="20"/>
+        </w:rPr>
+        <w:t>operator</w:t>
+      </w:r>
+      <w:proofErr w:type="gramStart"/>
+      <w:r>
+        <w:rPr>
+          <w:rFonts w:ascii="Consolas" w:eastAsia="Times New Roman" w:hAnsi="Consolas" w:cs="Courier New"/>
+          <w:color w:val="A9B7C6"/>
+          <w:sz w:val="20"/>
+          <w:szCs w:val="20"/>
+        </w:rPr>
+        <w:t>=(</w:t>
+      </w:r>
+      <w:proofErr w:type="gramEnd"/>
+      <w:r>
+        <w:rPr>
+          <w:rFonts w:ascii="Consolas" w:eastAsia="Times New Roman" w:hAnsi="Consolas" w:cs="Courier New"/>
+          <w:color w:val="CC7832"/>
+          <w:sz w:val="20"/>
+          <w:szCs w:val="20"/>
+        </w:rPr>
+        <w:t xml:space="preserve">const </w:t>
+      </w:r>
+      <w:proofErr w:type="spellStart"/>
+      <w:r>
+        <w:rPr>
+          <w:rFonts w:ascii="Consolas" w:eastAsia="Times New Roman" w:hAnsi="Consolas" w:cs="Courier New"/>
+          <w:color w:val="B5B6E3"/>
+          <w:sz w:val="20"/>
+          <w:szCs w:val="20"/>
+        </w:rPr>
+        <w:t>UniqueArray</w:t>
+      </w:r>
+      <w:proofErr w:type="spellEnd"/>
+      <w:r>
+        <w:rPr>
+          <w:rFonts w:ascii="Consolas" w:eastAsia="Times New Roman" w:hAnsi="Consolas" w:cs="Courier New"/>
+          <w:color w:val="A9B7C6"/>
+          <w:sz w:val="20"/>
+          <w:szCs w:val="20"/>
+        </w:rPr>
+        <w:t xml:space="preserve">&amp;) = </w:t>
+      </w:r>
+      <w:r>
+        <w:rPr>
+          <w:rFonts w:ascii="Consolas" w:eastAsia="Times New Roman" w:hAnsi="Consolas" w:cs="Courier New"/>
+          <w:color w:val="CC7832"/>
+          <w:sz w:val="20"/>
+          <w:szCs w:val="20"/>
+        </w:rPr>
+        <w:t>delete;</w:t>
+      </w:r>
+    </w:p>
+    <w:p>
+      <w:pPr>
+        <w:pStyle w:val="ListParagraph"/>
+        <w:numPr>
+          <w:ilvl w:val="0"/>
+          <w:numId w:val="1"/>
+        </w:numPr>
+        <w:bidi/>
+        <w:spacing w:after="0" w:line="360" w:lineRule="auto"/>
+        <w:rPr>
+          <w:rFonts w:ascii="Times New Roman" w:hAnsi="Times New Roman" w:cs="David"/>
+          <w:sz w:val="24"/>
+          <w:szCs w:val="24"/>
+        </w:rPr>
+      </w:pPr>
+      <w:bookmarkStart w:id="0" w:name="_GoBack"/>
+    </w:p>
+    <w:bookmarkEnd w:id="0"/>
+    <w:p>
+      <w:pPr>
+        <w:pStyle w:val="ListParagraph"/>
+        <w:bidi/>
+        <w:spacing w:after="0" w:line="360" w:lineRule="auto"/>
+        <w:rPr>
+          <w:rFonts w:ascii="Times New Roman" w:hAnsi="Times New Roman" w:cs="David"/>
+          <w:sz w:val="24"/>
+          <w:szCs w:val="24"/>
+          <w:rtl/>
+        </w:rPr>
+      </w:pPr>
+    </w:p>
+    <w:p>
+      <w:pPr>
+        <w:pStyle w:val="ListParagraph"/>
+        <w:bidi/>
+        <w:spacing w:after="0" w:line="360" w:lineRule="auto"/>
+        <w:rPr>
+          <w:rFonts w:ascii="Times New Roman" w:hAnsi="Times New Roman" w:cs="David" w:hint="cs"/>
+          <w:sz w:val="24"/>
+          <w:szCs w:val="24"/>
+          <w:rtl/>
         </w:rPr>
       </w:pPr>
     </w:p>
@@ -1642,6 +1822,7 @@
     <w:lsdException w:name="HTML Sample" w:semiHidden="1" w:unhideWhenUsed="1"/>
     <w:lsdException w:name="HTML Typewriter" w:semiHidden="1" w:unhideWhenUsed="1"/>
     <w:lsdException w:name="HTML Variable" w:semiHidden="1" w:unhideWhenUsed="1"/>
+    <w:lsdException w:name="Normal Table" w:semiHidden="1" w:unhideWhenUsed="1"/>
     <w:lsdException w:name="annotation subject" w:semiHidden="1" w:unhideWhenUsed="1"/>
     <w:lsdException w:name="No List" w:semiHidden="1" w:unhideWhenUsed="1"/>
     <w:lsdException w:name="Outline List 1" w:semiHidden="1" w:unhideWhenUsed="1"/>
@@ -1688,8 +1869,10 @@
     <w:lsdException w:name="Table Subtle 2" w:semiHidden="1" w:unhideWhenUsed="1"/>
     <w:lsdException w:name="Table Web 1" w:semiHidden="1" w:unhideWhenUsed="1"/>
     <w:lsdException w:name="Table Web 2" w:semiHidden="1" w:unhideWhenUsed="1"/>
+    <w:lsdException w:name="Table Web 3" w:semiHidden="1" w:unhideWhenUsed="1"/>
     <w:lsdException w:name="Balloon Text" w:semiHidden="1" w:unhideWhenUsed="1"/>
     <w:lsdException w:name="Table Grid" w:uiPriority="39"/>
+    <w:lsdException w:name="Table Theme" w:semiHidden="1" w:unhideWhenUsed="1"/>
     <w:lsdException w:name="Placeholder Text" w:semiHidden="1"/>
     <w:lsdException w:name="No Spacing" w:uiPriority="1" w:qFormat="1"/>
     <w:lsdException w:name="Light Shading" w:uiPriority="60"/>
@@ -1971,6 +2154,54 @@
         <w:insideV w:val="single" w:sz="4" w:space="0" w:color="auto"/>
       </w:tblBorders>
     </w:tblPr>
+  </w:style>
+  <w:style w:type="paragraph" w:styleId="HTMLPreformatted">
+    <w:name w:val="HTML Preformatted"/>
+    <w:basedOn w:val="Normal"/>
+    <w:link w:val="HTMLPreformattedChar"/>
+    <w:uiPriority w:val="99"/>
+    <w:semiHidden/>
+    <w:unhideWhenUsed/>
+    <w:rsid w:val="001E600C"/>
+    <w:pPr>
+      <w:tabs>
+        <w:tab w:val="left" w:pos="916"/>
+        <w:tab w:val="left" w:pos="1832"/>
+        <w:tab w:val="left" w:pos="2748"/>
+        <w:tab w:val="left" w:pos="3664"/>
+        <w:tab w:val="left" w:pos="4580"/>
+        <w:tab w:val="left" w:pos="5496"/>
+        <w:tab w:val="left" w:pos="6412"/>
+        <w:tab w:val="left" w:pos="7328"/>
+        <w:tab w:val="left" w:pos="8244"/>
+        <w:tab w:val="left" w:pos="9160"/>
+        <w:tab w:val="left" w:pos="10076"/>
+        <w:tab w:val="left" w:pos="10992"/>
+        <w:tab w:val="left" w:pos="11908"/>
+        <w:tab w:val="left" w:pos="12824"/>
+        <w:tab w:val="left" w:pos="13740"/>
+        <w:tab w:val="left" w:pos="14656"/>
+      </w:tabs>
+      <w:spacing w:after="0" w:line="240" w:lineRule="auto"/>
+    </w:pPr>
+    <w:rPr>
+      <w:rFonts w:ascii="Courier New" w:eastAsia="Times New Roman" w:hAnsi="Courier New" w:cs="Courier New"/>
+      <w:sz w:val="20"/>
+      <w:szCs w:val="20"/>
+    </w:rPr>
+  </w:style>
+  <w:style w:type="character" w:customStyle="1" w:styleId="HTMLPreformattedChar">
+    <w:name w:val="HTML Preformatted Char"/>
+    <w:basedOn w:val="DefaultParagraphFont"/>
+    <w:link w:val="HTMLPreformatted"/>
+    <w:uiPriority w:val="99"/>
+    <w:semiHidden/>
+    <w:rsid w:val="001E600C"/>
+    <w:rPr>
+      <w:rFonts w:ascii="Courier New" w:eastAsia="Times New Roman" w:hAnsi="Courier New" w:cs="Courier New"/>
+      <w:sz w:val="20"/>
+      <w:szCs w:val="20"/>
+    </w:rPr>
   </w:style>
 </w:styles>
 </file>

</xml_diff>

<commit_message>
cctor and defassgin for vehicle
</commit_message>
<xml_diff>
--- a/תרגיל 3 מתם.docx
+++ b/תרגיל 3 מתם.docx
@@ -103,7 +103,6 @@
         </w:rPr>
         <w:t xml:space="preserve">מבנה </w:t>
       </w:r>
-      <w:proofErr w:type="spellStart"/>
       <w:r>
         <w:rPr>
           <w:rFonts w:cs="ArialMT"/>
@@ -112,7 +111,6 @@
         </w:rPr>
         <w:t>parkinglot</w:t>
       </w:r>
-      <w:proofErr w:type="spellEnd"/>
     </w:p>
     <w:p>
       <w:pPr>
@@ -512,14 +510,12 @@
                 <w:rtl/>
               </w:rPr>
             </w:pPr>
-            <w:proofErr w:type="spellStart"/>
             <w:r>
               <w:rPr>
                 <w:rFonts w:ascii="CourierNewPSMT" w:hAnsi="CourierNewPSMT" w:cs="CourierNewPSMT"/>
               </w:rPr>
               <w:t>enterParking</w:t>
             </w:r>
-            <w:proofErr w:type="spellEnd"/>
           </w:p>
         </w:tc>
         <w:tc>
@@ -535,14 +531,12 @@
                 <w:rtl/>
               </w:rPr>
             </w:pPr>
-            <w:proofErr w:type="spellStart"/>
             <w:r>
               <w:rPr>
                 <w:rFonts w:cs="ArialMT"/>
               </w:rPr>
               <w:t>Parkinglot</w:t>
             </w:r>
-            <w:proofErr w:type="spellEnd"/>
             <w:r>
               <w:rPr>
                 <w:rFonts w:cs="ArialMT" w:hint="cs"/>
@@ -567,14 +561,12 @@
                 <w:rtl/>
               </w:rPr>
             </w:pPr>
-            <w:proofErr w:type="spellStart"/>
             <w:r>
               <w:rPr>
                 <w:rFonts w:ascii="CourierNewPSMT" w:hAnsi="CourierNewPSMT" w:cs="CourierNewPSMT"/>
               </w:rPr>
               <w:t>exitParking</w:t>
             </w:r>
-            <w:proofErr w:type="spellEnd"/>
           </w:p>
         </w:tc>
         <w:tc>
@@ -613,14 +605,12 @@
                 <w:rtl/>
               </w:rPr>
             </w:pPr>
-            <w:proofErr w:type="spellStart"/>
             <w:r>
               <w:rPr>
                 <w:rFonts w:ascii="CourierNewPSMT" w:hAnsi="CourierNewPSMT" w:cs="CourierNewPSMT"/>
               </w:rPr>
               <w:t>inspectParkingLot</w:t>
             </w:r>
-            <w:proofErr w:type="spellEnd"/>
           </w:p>
         </w:tc>
         <w:tc>
@@ -636,14 +626,12 @@
                 <w:rtl/>
               </w:rPr>
             </w:pPr>
-            <w:proofErr w:type="spellStart"/>
             <w:r>
               <w:rPr>
                 <w:rFonts w:ascii="CourierNewPSMT" w:hAnsi="CourierNewPSMT" w:cs="CourierNewPSMT"/>
               </w:rPr>
               <w:t>getParkingSpot</w:t>
             </w:r>
-            <w:proofErr w:type="spellEnd"/>
           </w:p>
         </w:tc>
       </w:tr>
@@ -715,14 +703,12 @@
                 <w:rtl/>
               </w:rPr>
             </w:pPr>
-            <w:proofErr w:type="spellStart"/>
             <w:r>
               <w:rPr>
                 <w:rFonts w:ascii="CourierNewPSMT" w:hAnsi="CourierNewPSMT" w:cs="CourierNewPSMT"/>
               </w:rPr>
               <w:t>makefile</w:t>
             </w:r>
-            <w:proofErr w:type="spellEnd"/>
           </w:p>
         </w:tc>
       </w:tr>
@@ -1097,7 +1083,6 @@
           <w:szCs w:val="24"/>
         </w:rPr>
       </w:pPr>
-      <w:proofErr w:type="spellStart"/>
       <w:r>
         <w:rPr>
           <w:rFonts w:ascii="Times New Roman" w:hAnsi="Times New Roman" w:cs="David"/>
@@ -1106,7 +1091,6 @@
         </w:rPr>
         <w:t>makefile</w:t>
       </w:r>
-      <w:proofErr w:type="spellEnd"/>
     </w:p>
     <w:p>
       <w:pPr>
@@ -1408,7 +1392,41 @@
           <w:szCs w:val="24"/>
           <w:rtl/>
         </w:rPr>
-        <w:t>אביטל מממש את זה?</w:t>
+        <w:t xml:space="preserve">לשים </w:t>
+      </w:r>
+      <w:r>
+        <w:rPr>
+          <w:rFonts w:ascii="Times New Roman" w:hAnsi="Times New Roman" w:cs="David"/>
+          <w:sz w:val="24"/>
+          <w:szCs w:val="24"/>
+        </w:rPr>
+        <w:t>vehicle</w:t>
+      </w:r>
+      <w:r>
+        <w:rPr>
+          <w:rFonts w:ascii="Times New Roman" w:hAnsi="Times New Roman" w:cs="David" w:hint="cs"/>
+          <w:sz w:val="24"/>
+          <w:szCs w:val="24"/>
+          <w:rtl/>
+        </w:rPr>
+        <w:t xml:space="preserve"> בקובץ </w:t>
+      </w:r>
+      <w:r>
+        <w:rPr>
+          <w:rFonts w:ascii="Times New Roman" w:hAnsi="Times New Roman" w:cs="David"/>
+          <w:sz w:val="24"/>
+          <w:szCs w:val="24"/>
+        </w:rPr>
+        <w:t>h</w:t>
+      </w:r>
+      <w:r>
+        <w:rPr>
+          <w:rFonts w:ascii="Times New Roman" w:hAnsi="Times New Roman" w:cs="David" w:hint="cs"/>
+          <w:sz w:val="24"/>
+          <w:szCs w:val="24"/>
+          <w:rtl/>
+        </w:rPr>
+        <w:t xml:space="preserve"> נפרד</w:t>
       </w:r>
     </w:p>
     <w:p>
@@ -1418,111 +1436,36 @@
           <w:ilvl w:val="0"/>
           <w:numId w:val="1"/>
         </w:numPr>
-        <w:shd w:val="clear" w:color="auto" w:fill="2B2B2B"/>
-        <w:tabs>
-          <w:tab w:val="left" w:pos="916"/>
-          <w:tab w:val="left" w:pos="1832"/>
-          <w:tab w:val="left" w:pos="2748"/>
-          <w:tab w:val="left" w:pos="3664"/>
-          <w:tab w:val="left" w:pos="4580"/>
-          <w:tab w:val="left" w:pos="5496"/>
-          <w:tab w:val="left" w:pos="6412"/>
-          <w:tab w:val="left" w:pos="7328"/>
-          <w:tab w:val="left" w:pos="8244"/>
-          <w:tab w:val="left" w:pos="9160"/>
-          <w:tab w:val="left" w:pos="10076"/>
-          <w:tab w:val="left" w:pos="10992"/>
-          <w:tab w:val="left" w:pos="11908"/>
-          <w:tab w:val="left" w:pos="12824"/>
-          <w:tab w:val="left" w:pos="13740"/>
-          <w:tab w:val="left" w:pos="14656"/>
-        </w:tabs>
-        <w:spacing w:after="0" w:line="240" w:lineRule="auto"/>
-        <w:rPr>
-          <w:rFonts w:ascii="Consolas" w:eastAsia="Times New Roman" w:hAnsi="Consolas" w:cs="Courier New"/>
-          <w:color w:val="A9B7C6"/>
-          <w:sz w:val="20"/>
-          <w:szCs w:val="20"/>
-        </w:rPr>
-      </w:pPr>
-      <w:proofErr w:type="spellStart"/>
-      <w:r>
-        <w:rPr>
-          <w:rFonts w:ascii="Consolas" w:eastAsia="Times New Roman" w:hAnsi="Consolas" w:cs="Courier New"/>
-          <w:color w:val="B5B6E3"/>
-          <w:sz w:val="20"/>
-          <w:szCs w:val="20"/>
-        </w:rPr>
-        <w:t>UniqueArray</w:t>
-      </w:r>
-      <w:proofErr w:type="spellEnd"/>
-      <w:r>
-        <w:rPr>
-          <w:rFonts w:ascii="Consolas" w:eastAsia="Times New Roman" w:hAnsi="Consolas" w:cs="Courier New"/>
-          <w:color w:val="A9B7C6"/>
-          <w:sz w:val="20"/>
-          <w:szCs w:val="20"/>
-        </w:rPr>
-        <w:t xml:space="preserve">&amp; </w:t>
-      </w:r>
-      <w:r>
-        <w:rPr>
-          <w:rFonts w:ascii="Consolas" w:eastAsia="Times New Roman" w:hAnsi="Consolas" w:cs="Courier New"/>
-          <w:color w:val="5F8C8A"/>
-          <w:sz w:val="20"/>
-          <w:szCs w:val="20"/>
-        </w:rPr>
-        <w:t>operator</w:t>
-      </w:r>
-      <w:proofErr w:type="gramStart"/>
-      <w:r>
-        <w:rPr>
-          <w:rFonts w:ascii="Consolas" w:eastAsia="Times New Roman" w:hAnsi="Consolas" w:cs="Courier New"/>
-          <w:color w:val="A9B7C6"/>
-          <w:sz w:val="20"/>
-          <w:szCs w:val="20"/>
-        </w:rPr>
-        <w:t>=(</w:t>
-      </w:r>
-      <w:proofErr w:type="gramEnd"/>
-      <w:r>
-        <w:rPr>
-          <w:rFonts w:ascii="Consolas" w:eastAsia="Times New Roman" w:hAnsi="Consolas" w:cs="Courier New"/>
-          <w:color w:val="CC7832"/>
-          <w:sz w:val="20"/>
-          <w:szCs w:val="20"/>
-        </w:rPr>
-        <w:t xml:space="preserve">const </w:t>
-      </w:r>
-      <w:proofErr w:type="spellStart"/>
-      <w:r>
-        <w:rPr>
-          <w:rFonts w:ascii="Consolas" w:eastAsia="Times New Roman" w:hAnsi="Consolas" w:cs="Courier New"/>
-          <w:color w:val="B5B6E3"/>
-          <w:sz w:val="20"/>
-          <w:szCs w:val="20"/>
-        </w:rPr>
-        <w:t>UniqueArray</w:t>
-      </w:r>
-      <w:proofErr w:type="spellEnd"/>
-      <w:r>
-        <w:rPr>
-          <w:rFonts w:ascii="Consolas" w:eastAsia="Times New Roman" w:hAnsi="Consolas" w:cs="Courier New"/>
-          <w:color w:val="A9B7C6"/>
-          <w:sz w:val="20"/>
-          <w:szCs w:val="20"/>
-        </w:rPr>
-        <w:t xml:space="preserve">&amp;) = </w:t>
-      </w:r>
-      <w:r>
-        <w:rPr>
-          <w:rFonts w:ascii="Consolas" w:eastAsia="Times New Roman" w:hAnsi="Consolas" w:cs="Courier New"/>
-          <w:color w:val="CC7832"/>
-          <w:sz w:val="20"/>
-          <w:szCs w:val="20"/>
-        </w:rPr>
-        <w:t>delete;</w:t>
-      </w:r>
+        <w:bidi/>
+        <w:spacing w:after="0" w:line="360" w:lineRule="auto"/>
+        <w:rPr>
+          <w:rFonts w:ascii="Times New Roman" w:hAnsi="Times New Roman" w:cs="David"/>
+          <w:sz w:val="24"/>
+          <w:szCs w:val="24"/>
+        </w:rPr>
+      </w:pPr>
+      <w:r>
+        <w:rPr>
+          <w:rFonts w:ascii="Times New Roman" w:hAnsi="Times New Roman" w:cs="David" w:hint="cs"/>
+          <w:sz w:val="24"/>
+          <w:szCs w:val="24"/>
+          <w:rtl/>
+        </w:rPr>
+        <w:t>לבדוק אם צריך להגדיר אופרטור == כחבר</w:t>
+      </w:r>
+    </w:p>
+    <w:p>
+      <w:pPr>
+        <w:pStyle w:val="ListParagraph"/>
+        <w:bidi/>
+        <w:spacing w:after="0" w:line="360" w:lineRule="auto"/>
+        <w:rPr>
+          <w:rFonts w:ascii="Times New Roman" w:hAnsi="Times New Roman" w:cs="David"/>
+          <w:sz w:val="24"/>
+          <w:szCs w:val="24"/>
+          <w:rtl/>
+        </w:rPr>
+      </w:pPr>
     </w:p>
     <w:p>
       <w:pPr>
@@ -1534,39 +1477,40 @@
         <w:bidi/>
         <w:spacing w:after="0" w:line="360" w:lineRule="auto"/>
         <w:rPr>
-          <w:rFonts w:ascii="Times New Roman" w:hAnsi="Times New Roman" w:cs="David"/>
-          <w:sz w:val="24"/>
-          <w:szCs w:val="24"/>
-        </w:rPr>
-      </w:pPr>
+          <w:rFonts w:ascii="Times New Roman" w:hAnsi="Times New Roman" w:cs="David" w:hint="cs"/>
+          <w:sz w:val="24"/>
+          <w:szCs w:val="24"/>
+          <w:rtl/>
+        </w:rPr>
+      </w:pPr>
+      <w:r>
+        <w:rPr>
+          <w:rFonts w:ascii="Times New Roman" w:hAnsi="Times New Roman" w:cs="David" w:hint="cs"/>
+          <w:sz w:val="24"/>
+          <w:szCs w:val="24"/>
+          <w:rtl/>
+        </w:rPr>
+        <w:t xml:space="preserve">פונקציית </w:t>
+      </w:r>
+      <w:r>
+        <w:rPr>
+          <w:rFonts w:ascii="Times New Roman" w:hAnsi="Times New Roman" w:cs="David"/>
+          <w:sz w:val="24"/>
+          <w:szCs w:val="24"/>
+        </w:rPr>
+        <w:t xml:space="preserve">gettype </w:t>
+      </w:r>
+      <w:r>
+        <w:rPr>
+          <w:rFonts w:ascii="Times New Roman" w:hAnsi="Times New Roman" w:cs="David" w:hint="cs"/>
+          <w:sz w:val="24"/>
+          <w:szCs w:val="24"/>
+          <w:rtl/>
+        </w:rPr>
+        <w:t xml:space="preserve"> לאביטל?</w:t>
+      </w:r>
       <w:bookmarkStart w:id="0" w:name="_GoBack"/>
-    </w:p>
-    <w:bookmarkEnd w:id="0"/>
-    <w:p>
-      <w:pPr>
-        <w:pStyle w:val="ListParagraph"/>
-        <w:bidi/>
-        <w:spacing w:after="0" w:line="360" w:lineRule="auto"/>
-        <w:rPr>
-          <w:rFonts w:ascii="Times New Roman" w:hAnsi="Times New Roman" w:cs="David"/>
-          <w:sz w:val="24"/>
-          <w:szCs w:val="24"/>
-          <w:rtl/>
-        </w:rPr>
-      </w:pPr>
-    </w:p>
-    <w:p>
-      <w:pPr>
-        <w:pStyle w:val="ListParagraph"/>
-        <w:bidi/>
-        <w:spacing w:after="0" w:line="360" w:lineRule="auto"/>
-        <w:rPr>
-          <w:rFonts w:ascii="Times New Roman" w:hAnsi="Times New Roman" w:cs="David" w:hint="cs"/>
-          <w:sz w:val="24"/>
-          <w:szCs w:val="24"/>
-          <w:rtl/>
-        </w:rPr>
-      </w:pPr>
+      <w:bookmarkEnd w:id="0"/>
     </w:p>
     <w:sectPr>
       <w:pgSz w:w="12240" w:h="15840"/>

</xml_diff>

<commit_message>
commit before pulling avital's function
</commit_message>
<xml_diff>
--- a/תרגיל 3 מתם.docx
+++ b/תרגיל 3 מתם.docx
@@ -1511,6 +1511,31 @@
       </w:r>
       <w:bookmarkStart w:id="0" w:name="_GoBack"/>
       <w:bookmarkEnd w:id="0"/>
+    </w:p>
+    <w:p>
+      <w:pPr>
+        <w:pStyle w:val="ListParagraph"/>
+        <w:numPr>
+          <w:ilvl w:val="0"/>
+          <w:numId w:val="1"/>
+        </w:numPr>
+        <w:bidi/>
+        <w:spacing w:after="0" w:line="360" w:lineRule="auto"/>
+        <w:rPr>
+          <w:rFonts w:ascii="Times New Roman" w:hAnsi="Times New Roman" w:cs="David" w:hint="cs"/>
+          <w:sz w:val="24"/>
+          <w:szCs w:val="24"/>
+          <w:rtl/>
+        </w:rPr>
+      </w:pPr>
+      <w:r>
+        <w:rPr>
+          <w:rFonts w:ascii="Times New Roman" w:hAnsi="Times New Roman" w:cs="David"/>
+          <w:sz w:val="24"/>
+          <w:szCs w:val="24"/>
+        </w:rPr>
+        <w:t>explicit</w:t>
+      </w:r>
     </w:p>
     <w:sectPr>
       <w:pgSz w:w="12240" w:h="15840"/>

</xml_diff>

<commit_message>
add getParkingSpot and fixes
</commit_message>
<xml_diff>
--- a/תרגיל 3 מתם.docx
+++ b/תרגיל 3 מתם.docx
@@ -1373,61 +1373,14 @@
     <w:p>
       <w:pPr>
         <w:pStyle w:val="ListParagraph"/>
-        <w:numPr>
-          <w:ilvl w:val="0"/>
-          <w:numId w:val="1"/>
-        </w:numPr>
-        <w:bidi/>
-        <w:spacing w:after="0" w:line="360" w:lineRule="auto"/>
-        <w:rPr>
-          <w:rFonts w:ascii="Times New Roman" w:hAnsi="Times New Roman" w:cs="David"/>
-          <w:sz w:val="24"/>
-          <w:szCs w:val="24"/>
-        </w:rPr>
-      </w:pPr>
-      <w:r>
-        <w:rPr>
-          <w:rFonts w:ascii="Times New Roman" w:hAnsi="Times New Roman" w:cs="David" w:hint="cs"/>
-          <w:sz w:val="24"/>
-          <w:szCs w:val="24"/>
-          <w:rtl/>
-        </w:rPr>
-        <w:t xml:space="preserve">לשים </w:t>
-      </w:r>
-      <w:r>
-        <w:rPr>
-          <w:rFonts w:ascii="Times New Roman" w:hAnsi="Times New Roman" w:cs="David"/>
-          <w:sz w:val="24"/>
-          <w:szCs w:val="24"/>
-        </w:rPr>
-        <w:t>vehicle</w:t>
-      </w:r>
-      <w:r>
-        <w:rPr>
-          <w:rFonts w:ascii="Times New Roman" w:hAnsi="Times New Roman" w:cs="David" w:hint="cs"/>
-          <w:sz w:val="24"/>
-          <w:szCs w:val="24"/>
-          <w:rtl/>
-        </w:rPr>
-        <w:t xml:space="preserve"> בקובץ </w:t>
-      </w:r>
-      <w:r>
-        <w:rPr>
-          <w:rFonts w:ascii="Times New Roman" w:hAnsi="Times New Roman" w:cs="David"/>
-          <w:sz w:val="24"/>
-          <w:szCs w:val="24"/>
-        </w:rPr>
-        <w:t>h</w:t>
-      </w:r>
-      <w:r>
-        <w:rPr>
-          <w:rFonts w:ascii="Times New Roman" w:hAnsi="Times New Roman" w:cs="David" w:hint="cs"/>
-          <w:sz w:val="24"/>
-          <w:szCs w:val="24"/>
-          <w:rtl/>
-        </w:rPr>
-        <w:t xml:space="preserve"> נפרד</w:t>
-      </w:r>
+        <w:bidi/>
+        <w:spacing w:after="0" w:line="360" w:lineRule="auto"/>
+        <w:rPr>
+          <w:rFonts w:ascii="Times New Roman" w:hAnsi="Times New Roman" w:cs="David"/>
+          <w:sz w:val="24"/>
+          <w:szCs w:val="24"/>
+        </w:rPr>
+      </w:pPr>
     </w:p>
     <w:p>
       <w:pPr>
@@ -1451,21 +1404,42 @@
           <w:szCs w:val="24"/>
           <w:rtl/>
         </w:rPr>
-        <w:t>לבדוק אם צריך להגדיר אופרטור == כחבר</w:t>
-      </w:r>
-    </w:p>
-    <w:p>
-      <w:pPr>
-        <w:pStyle w:val="ListParagraph"/>
-        <w:bidi/>
-        <w:spacing w:after="0" w:line="360" w:lineRule="auto"/>
-        <w:rPr>
-          <w:rFonts w:ascii="Times New Roman" w:hAnsi="Times New Roman" w:cs="David"/>
-          <w:sz w:val="24"/>
-          <w:szCs w:val="24"/>
-          <w:rtl/>
-        </w:rPr>
-      </w:pPr>
+        <w:t xml:space="preserve">לשים </w:t>
+      </w:r>
+      <w:r>
+        <w:rPr>
+          <w:rFonts w:ascii="Times New Roman" w:hAnsi="Times New Roman" w:cs="David"/>
+          <w:sz w:val="24"/>
+          <w:szCs w:val="24"/>
+        </w:rPr>
+        <w:t>vehicle</w:t>
+      </w:r>
+      <w:r>
+        <w:rPr>
+          <w:rFonts w:ascii="Times New Roman" w:hAnsi="Times New Roman" w:cs="David" w:hint="cs"/>
+          <w:sz w:val="24"/>
+          <w:szCs w:val="24"/>
+          <w:rtl/>
+        </w:rPr>
+        <w:t xml:space="preserve"> בקובץ </w:t>
+      </w:r>
+      <w:r>
+        <w:rPr>
+          <w:rFonts w:ascii="Times New Roman" w:hAnsi="Times New Roman" w:cs="David"/>
+          <w:sz w:val="24"/>
+          <w:szCs w:val="24"/>
+        </w:rPr>
+        <w:t>h</w:t>
+      </w:r>
+      <w:r>
+        <w:rPr>
+          <w:rFonts w:ascii="Times New Roman" w:hAnsi="Times New Roman" w:cs="David" w:hint="cs"/>
+          <w:sz w:val="24"/>
+          <w:szCs w:val="24"/>
+          <w:rtl/>
+        </w:rPr>
+        <w:t xml:space="preserve"> נפרד</w:t>
+      </w:r>
     </w:p>
     <w:p>
       <w:pPr>
@@ -1477,40 +1451,65 @@
         <w:bidi/>
         <w:spacing w:after="0" w:line="360" w:lineRule="auto"/>
         <w:rPr>
-          <w:rFonts w:ascii="Times New Roman" w:hAnsi="Times New Roman" w:cs="David" w:hint="cs"/>
-          <w:sz w:val="24"/>
-          <w:szCs w:val="24"/>
-          <w:rtl/>
-        </w:rPr>
-      </w:pPr>
-      <w:r>
-        <w:rPr>
-          <w:rFonts w:ascii="Times New Roman" w:hAnsi="Times New Roman" w:cs="David" w:hint="cs"/>
-          <w:sz w:val="24"/>
-          <w:szCs w:val="24"/>
-          <w:rtl/>
-        </w:rPr>
-        <w:t xml:space="preserve">פונקציית </w:t>
-      </w:r>
-      <w:r>
-        <w:rPr>
-          <w:rFonts w:ascii="Times New Roman" w:hAnsi="Times New Roman" w:cs="David"/>
-          <w:sz w:val="24"/>
-          <w:szCs w:val="24"/>
-        </w:rPr>
-        <w:t xml:space="preserve">gettype </w:t>
-      </w:r>
-      <w:r>
-        <w:rPr>
-          <w:rFonts w:ascii="Times New Roman" w:hAnsi="Times New Roman" w:cs="David" w:hint="cs"/>
-          <w:sz w:val="24"/>
-          <w:szCs w:val="24"/>
-          <w:rtl/>
-        </w:rPr>
-        <w:t xml:space="preserve"> לאביטל?</w:t>
+          <w:rFonts w:ascii="Times New Roman" w:hAnsi="Times New Roman" w:cs="David"/>
+          <w:sz w:val="24"/>
+          <w:szCs w:val="24"/>
+          <w:rtl/>
+        </w:rPr>
+      </w:pPr>
+      <w:r>
+        <w:rPr>
+          <w:rFonts w:ascii="Times New Roman" w:hAnsi="Times New Roman" w:cs="David" w:hint="cs"/>
+          <w:sz w:val="24"/>
+          <w:szCs w:val="24"/>
+          <w:rtl/>
+        </w:rPr>
+        <w:t>לבדוק אם צריך להגדיר אופרטור == כחבר</w:t>
       </w:r>
       <w:bookmarkStart w:id="0" w:name="_GoBack"/>
       <w:bookmarkEnd w:id="0"/>
+    </w:p>
+    <w:p>
+      <w:pPr>
+        <w:pStyle w:val="ListParagraph"/>
+        <w:numPr>
+          <w:ilvl w:val="0"/>
+          <w:numId w:val="1"/>
+        </w:numPr>
+        <w:bidi/>
+        <w:spacing w:after="0" w:line="360" w:lineRule="auto"/>
+        <w:rPr>
+          <w:rFonts w:ascii="Times New Roman" w:hAnsi="Times New Roman" w:cs="David"/>
+          <w:sz w:val="24"/>
+          <w:szCs w:val="24"/>
+        </w:rPr>
+      </w:pPr>
+      <w:r>
+        <w:rPr>
+          <w:rFonts w:ascii="Times New Roman" w:hAnsi="Times New Roman" w:cs="David" w:hint="cs"/>
+          <w:sz w:val="24"/>
+          <w:szCs w:val="24"/>
+          <w:rtl/>
+        </w:rPr>
+        <w:t xml:space="preserve">פונקציית </w:t>
+      </w:r>
+      <w:r>
+        <w:rPr>
+          <w:rFonts w:ascii="Times New Roman" w:hAnsi="Times New Roman" w:cs="David"/>
+          <w:sz w:val="24"/>
+          <w:szCs w:val="24"/>
+        </w:rPr>
+        <w:t>compare</w:t>
+      </w:r>
+      <w:r>
+        <w:rPr>
+          <w:rFonts w:ascii="Times New Roman" w:hAnsi="Times New Roman" w:cs="David" w:hint="cs"/>
+          <w:sz w:val="24"/>
+          <w:szCs w:val="24"/>
+          <w:rtl/>
+        </w:rPr>
+        <w:t>?</w:t>
+      </w:r>
     </w:p>
     <w:p>
       <w:pPr>

</xml_diff>

<commit_message>
change of word file
</commit_message>
<xml_diff>
--- a/תרגיל 3 מתם.docx
+++ b/תרגיל 3 מתם.docx
@@ -1047,7 +1047,7 @@
       <w:pPr>
         <w:pStyle w:val="ListParagraph"/>
         <w:numPr>
-          <w:ilvl w:val="0"/>
+          <w:ilvl w:val="2"/>
           <w:numId w:val="1"/>
         </w:numPr>
         <w:bidi/>
@@ -1065,8 +1065,10 @@
           <w:szCs w:val="24"/>
           <w:rtl/>
         </w:rPr>
-        <w:t>קונבנציות</w:t>
-      </w:r>
+        <w:t>רגיל ועל השרת</w:t>
+      </w:r>
+      <w:bookmarkStart w:id="0" w:name="_GoBack"/>
+      <w:bookmarkEnd w:id="0"/>
     </w:p>
     <w:p>
       <w:pPr>
@@ -1085,44 +1087,12 @@
       </w:pPr>
       <w:r>
         <w:rPr>
-          <w:rFonts w:ascii="Times New Roman" w:hAnsi="Times New Roman" w:cs="David"/>
-          <w:sz w:val="24"/>
-          <w:szCs w:val="24"/>
-        </w:rPr>
-        <w:t>makefile</w:t>
-      </w:r>
-    </w:p>
-    <w:p>
-      <w:pPr>
-        <w:bidi/>
-        <w:spacing w:after="0" w:line="360" w:lineRule="auto"/>
-        <w:rPr>
-          <w:rFonts w:ascii="Times New Roman" w:hAnsi="Times New Roman" w:cs="David"/>
-          <w:sz w:val="24"/>
-          <w:szCs w:val="24"/>
-          <w:rtl/>
-        </w:rPr>
-      </w:pPr>
-    </w:p>
-    <w:p>
-      <w:pPr>
-        <w:bidi/>
-        <w:spacing w:after="0" w:line="360" w:lineRule="auto"/>
-        <w:rPr>
-          <w:rFonts w:ascii="Times New Roman" w:hAnsi="Times New Roman" w:cs="David"/>
-          <w:sz w:val="24"/>
-          <w:szCs w:val="24"/>
-          <w:rtl/>
-        </w:rPr>
-      </w:pPr>
-      <w:r>
-        <w:rPr>
-          <w:rFonts w:ascii="Times New Roman" w:hAnsi="Times New Roman" w:cs="David" w:hint="cs"/>
-          <w:sz w:val="24"/>
-          <w:szCs w:val="24"/>
-          <w:rtl/>
-        </w:rPr>
-        <w:t>שימוש ב-</w:t>
+          <w:rFonts w:ascii="Times New Roman" w:hAnsi="Times New Roman" w:cs="David" w:hint="cs"/>
+          <w:sz w:val="24"/>
+          <w:szCs w:val="24"/>
+          <w:rtl/>
+        </w:rPr>
+        <w:t>קונבנציות</w:t>
       </w:r>
     </w:p>
     <w:p>
@@ -1142,12 +1112,44 @@
       </w:pPr>
       <w:r>
         <w:rPr>
-          <w:rFonts w:ascii="Times New Roman" w:hAnsi="Times New Roman" w:cs="David" w:hint="cs"/>
-          <w:sz w:val="24"/>
-          <w:szCs w:val="24"/>
-          <w:rtl/>
-        </w:rPr>
-        <w:t>הקצאות וחריגות</w:t>
+          <w:rFonts w:ascii="Times New Roman" w:hAnsi="Times New Roman" w:cs="David"/>
+          <w:sz w:val="24"/>
+          <w:szCs w:val="24"/>
+        </w:rPr>
+        <w:t>makefile</w:t>
+      </w:r>
+    </w:p>
+    <w:p>
+      <w:pPr>
+        <w:bidi/>
+        <w:spacing w:after="0" w:line="360" w:lineRule="auto"/>
+        <w:rPr>
+          <w:rFonts w:ascii="Times New Roman" w:hAnsi="Times New Roman" w:cs="David"/>
+          <w:sz w:val="24"/>
+          <w:szCs w:val="24"/>
+          <w:rtl/>
+        </w:rPr>
+      </w:pPr>
+    </w:p>
+    <w:p>
+      <w:pPr>
+        <w:bidi/>
+        <w:spacing w:after="0" w:line="360" w:lineRule="auto"/>
+        <w:rPr>
+          <w:rFonts w:ascii="Times New Roman" w:hAnsi="Times New Roman" w:cs="David"/>
+          <w:sz w:val="24"/>
+          <w:szCs w:val="24"/>
+          <w:rtl/>
+        </w:rPr>
+      </w:pPr>
+      <w:r>
+        <w:rPr>
+          <w:rFonts w:ascii="Times New Roman" w:hAnsi="Times New Roman" w:cs="David" w:hint="cs"/>
+          <w:sz w:val="24"/>
+          <w:szCs w:val="24"/>
+          <w:rtl/>
+        </w:rPr>
+        <w:t>שימוש ב-</w:t>
       </w:r>
     </w:p>
     <w:p>
@@ -1172,152 +1174,8 @@
           <w:szCs w:val="24"/>
           <w:rtl/>
         </w:rPr>
-        <w:t>ולגרינד</w:t>
-      </w:r>
-    </w:p>
-    <w:p>
-      <w:pPr>
-        <w:bidi/>
-        <w:spacing w:after="0" w:line="360" w:lineRule="auto"/>
-        <w:rPr>
-          <w:rFonts w:ascii="Times New Roman" w:hAnsi="Times New Roman" w:cs="David"/>
-          <w:sz w:val="24"/>
-          <w:szCs w:val="24"/>
-          <w:rtl/>
-        </w:rPr>
-      </w:pPr>
-    </w:p>
-    <w:p>
-      <w:pPr>
-        <w:bidi/>
-        <w:spacing w:after="0" w:line="360" w:lineRule="auto"/>
-        <w:rPr>
-          <w:rFonts w:ascii="Times New Roman" w:hAnsi="Times New Roman" w:cs="David"/>
-          <w:sz w:val="24"/>
-          <w:szCs w:val="24"/>
-          <w:rtl/>
-        </w:rPr>
-      </w:pPr>
-      <w:r>
-        <w:rPr>
-          <w:rFonts w:ascii="Times New Roman" w:hAnsi="Times New Roman" w:cs="David" w:hint="cs"/>
-          <w:sz w:val="24"/>
-          <w:szCs w:val="24"/>
-          <w:rtl/>
-        </w:rPr>
-        <w:t>תכנון בנייה</w:t>
-      </w:r>
-    </w:p>
-    <w:p>
-      <w:pPr>
-        <w:bidi/>
-        <w:spacing w:after="0" w:line="360" w:lineRule="auto"/>
-        <w:rPr>
-          <w:rFonts w:ascii="Times New Roman" w:hAnsi="Times New Roman" w:cs="David"/>
-          <w:sz w:val="24"/>
-          <w:szCs w:val="24"/>
-        </w:rPr>
-      </w:pPr>
-      <w:r>
-        <w:rPr>
-          <w:rFonts w:ascii="Times New Roman" w:hAnsi="Times New Roman" w:cs="David" w:hint="cs"/>
-          <w:sz w:val="24"/>
-          <w:szCs w:val="24"/>
-          <w:rtl/>
-        </w:rPr>
-        <w:t>ריפקטורינג</w:t>
-      </w:r>
-    </w:p>
-    <w:p>
-      <w:pPr>
-        <w:bidi/>
-        <w:spacing w:after="0" w:line="360" w:lineRule="auto"/>
-        <w:rPr>
-          <w:rFonts w:ascii="Times New Roman" w:hAnsi="Times New Roman" w:cs="David"/>
-          <w:sz w:val="24"/>
-          <w:szCs w:val="24"/>
-          <w:rtl/>
-        </w:rPr>
-      </w:pPr>
-    </w:p>
-    <w:p>
-      <w:pPr>
-        <w:bidi/>
-        <w:spacing w:after="0" w:line="360" w:lineRule="auto"/>
-        <w:rPr>
-          <w:rFonts w:ascii="Times New Roman" w:hAnsi="Times New Roman" w:cs="David"/>
-          <w:sz w:val="24"/>
-          <w:szCs w:val="24"/>
-          <w:rtl/>
-        </w:rPr>
-      </w:pPr>
-    </w:p>
-    <w:p>
-      <w:pPr>
-        <w:bidi/>
-        <w:spacing w:after="0" w:line="360" w:lineRule="auto"/>
-        <w:rPr>
-          <w:rFonts w:ascii="Times New Roman" w:hAnsi="Times New Roman" w:cs="David"/>
-          <w:b/>
-          <w:bCs/>
-          <w:sz w:val="24"/>
-          <w:szCs w:val="24"/>
-          <w:u w:val="single"/>
-        </w:rPr>
-      </w:pPr>
-    </w:p>
-    <w:p>
-      <w:pPr>
-        <w:bidi/>
-        <w:spacing w:after="0" w:line="360" w:lineRule="auto"/>
-        <w:rPr>
-          <w:rFonts w:ascii="Times New Roman" w:hAnsi="Times New Roman" w:cs="David"/>
-          <w:b/>
-          <w:bCs/>
-          <w:sz w:val="24"/>
-          <w:szCs w:val="24"/>
-          <w:u w:val="single"/>
-        </w:rPr>
-      </w:pPr>
-    </w:p>
-    <w:p>
-      <w:pPr>
-        <w:bidi/>
-        <w:spacing w:after="0" w:line="360" w:lineRule="auto"/>
-        <w:rPr>
-          <w:rFonts w:ascii="Times New Roman" w:hAnsi="Times New Roman" w:cs="David"/>
-          <w:b/>
-          <w:bCs/>
-          <w:sz w:val="24"/>
-          <w:szCs w:val="24"/>
-          <w:u w:val="single"/>
-          <w:rtl/>
-        </w:rPr>
-      </w:pPr>
-      <w:r>
-        <w:rPr>
-          <w:rFonts w:ascii="Times New Roman" w:hAnsi="Times New Roman" w:cs="David" w:hint="cs"/>
-          <w:b/>
-          <w:bCs/>
-          <w:sz w:val="24"/>
-          <w:szCs w:val="24"/>
-          <w:u w:val="single"/>
-          <w:rtl/>
-        </w:rPr>
-        <w:t>אלון כותב לעצמו שאלות</w:t>
-      </w:r>
-    </w:p>
-    <w:p>
-      <w:pPr>
-        <w:bidi/>
-        <w:spacing w:after="0" w:line="360" w:lineRule="auto"/>
-        <w:rPr>
-          <w:rFonts w:ascii="Times New Roman" w:hAnsi="Times New Roman" w:cs="David"/>
-          <w:sz w:val="24"/>
-          <w:szCs w:val="24"/>
-          <w:rtl/>
-        </w:rPr>
-      </w:pPr>
+        <w:t>הקצאות וחריגות</w:t>
+      </w:r>
     </w:p>
     <w:p>
       <w:pPr>
@@ -1336,49 +1194,155 @@
       </w:pPr>
       <w:r>
         <w:rPr>
-          <w:rFonts w:ascii="Times New Roman" w:hAnsi="Times New Roman" w:cs="David"/>
-          <w:sz w:val="24"/>
-          <w:szCs w:val="24"/>
-        </w:rPr>
-        <w:t>Delete this</w:t>
-      </w:r>
-      <w:r>
-        <w:rPr>
-          <w:rFonts w:ascii="Times New Roman" w:hAnsi="Times New Roman" w:cs="David" w:hint="cs"/>
-          <w:sz w:val="24"/>
-          <w:szCs w:val="24"/>
-          <w:rtl/>
-        </w:rPr>
-        <w:t xml:space="preserve"> </w:t>
-      </w:r>
-      <w:r>
-        <w:rPr>
-          <w:rFonts w:ascii="Times New Roman" w:hAnsi="Times New Roman" w:cs="David"/>
-          <w:sz w:val="24"/>
-          <w:szCs w:val="24"/>
-          <w:rtl/>
-        </w:rPr>
-        <w:t>–</w:t>
-      </w:r>
-      <w:r>
-        <w:rPr>
-          <w:rFonts w:ascii="Times New Roman" w:hAnsi="Times New Roman" w:cs="David" w:hint="cs"/>
-          <w:sz w:val="24"/>
-          <w:szCs w:val="24"/>
-          <w:rtl/>
-        </w:rPr>
-        <w:t xml:space="preserve"> לא עושים</w:t>
-      </w:r>
-    </w:p>
-    <w:p>
-      <w:pPr>
-        <w:pStyle w:val="ListParagraph"/>
-        <w:bidi/>
-        <w:spacing w:after="0" w:line="360" w:lineRule="auto"/>
-        <w:rPr>
-          <w:rFonts w:ascii="Times New Roman" w:hAnsi="Times New Roman" w:cs="David"/>
-          <w:sz w:val="24"/>
-          <w:szCs w:val="24"/>
+          <w:rFonts w:ascii="Times New Roman" w:hAnsi="Times New Roman" w:cs="David" w:hint="cs"/>
+          <w:sz w:val="24"/>
+          <w:szCs w:val="24"/>
+          <w:rtl/>
+        </w:rPr>
+        <w:t>ולגרינד</w:t>
+      </w:r>
+    </w:p>
+    <w:p>
+      <w:pPr>
+        <w:bidi/>
+        <w:spacing w:after="0" w:line="360" w:lineRule="auto"/>
+        <w:rPr>
+          <w:rFonts w:ascii="Times New Roman" w:hAnsi="Times New Roman" w:cs="David"/>
+          <w:sz w:val="24"/>
+          <w:szCs w:val="24"/>
+          <w:rtl/>
+        </w:rPr>
+      </w:pPr>
+    </w:p>
+    <w:p>
+      <w:pPr>
+        <w:bidi/>
+        <w:spacing w:after="0" w:line="360" w:lineRule="auto"/>
+        <w:rPr>
+          <w:rFonts w:ascii="Times New Roman" w:hAnsi="Times New Roman" w:cs="David"/>
+          <w:sz w:val="24"/>
+          <w:szCs w:val="24"/>
+          <w:rtl/>
+        </w:rPr>
+      </w:pPr>
+      <w:r>
+        <w:rPr>
+          <w:rFonts w:ascii="Times New Roman" w:hAnsi="Times New Roman" w:cs="David" w:hint="cs"/>
+          <w:sz w:val="24"/>
+          <w:szCs w:val="24"/>
+          <w:rtl/>
+        </w:rPr>
+        <w:t>תכנון בנייה</w:t>
+      </w:r>
+    </w:p>
+    <w:p>
+      <w:pPr>
+        <w:bidi/>
+        <w:spacing w:after="0" w:line="360" w:lineRule="auto"/>
+        <w:rPr>
+          <w:rFonts w:ascii="Times New Roman" w:hAnsi="Times New Roman" w:cs="David"/>
+          <w:sz w:val="24"/>
+          <w:szCs w:val="24"/>
+        </w:rPr>
+      </w:pPr>
+      <w:r>
+        <w:rPr>
+          <w:rFonts w:ascii="Times New Roman" w:hAnsi="Times New Roman" w:cs="David" w:hint="cs"/>
+          <w:sz w:val="24"/>
+          <w:szCs w:val="24"/>
+          <w:rtl/>
+        </w:rPr>
+        <w:t>ריפקטורינג</w:t>
+      </w:r>
+    </w:p>
+    <w:p>
+      <w:pPr>
+        <w:bidi/>
+        <w:spacing w:after="0" w:line="360" w:lineRule="auto"/>
+        <w:rPr>
+          <w:rFonts w:ascii="Times New Roman" w:hAnsi="Times New Roman" w:cs="David"/>
+          <w:sz w:val="24"/>
+          <w:szCs w:val="24"/>
+          <w:rtl/>
+        </w:rPr>
+      </w:pPr>
+    </w:p>
+    <w:p>
+      <w:pPr>
+        <w:bidi/>
+        <w:spacing w:after="0" w:line="360" w:lineRule="auto"/>
+        <w:rPr>
+          <w:rFonts w:ascii="Times New Roman" w:hAnsi="Times New Roman" w:cs="David"/>
+          <w:sz w:val="24"/>
+          <w:szCs w:val="24"/>
+          <w:rtl/>
+        </w:rPr>
+      </w:pPr>
+    </w:p>
+    <w:p>
+      <w:pPr>
+        <w:bidi/>
+        <w:spacing w:after="0" w:line="360" w:lineRule="auto"/>
+        <w:rPr>
+          <w:rFonts w:ascii="Times New Roman" w:hAnsi="Times New Roman" w:cs="David"/>
+          <w:b/>
+          <w:bCs/>
+          <w:sz w:val="24"/>
+          <w:szCs w:val="24"/>
+          <w:u w:val="single"/>
+        </w:rPr>
+      </w:pPr>
+    </w:p>
+    <w:p>
+      <w:pPr>
+        <w:bidi/>
+        <w:spacing w:after="0" w:line="360" w:lineRule="auto"/>
+        <w:rPr>
+          <w:rFonts w:ascii="Times New Roman" w:hAnsi="Times New Roman" w:cs="David"/>
+          <w:b/>
+          <w:bCs/>
+          <w:sz w:val="24"/>
+          <w:szCs w:val="24"/>
+          <w:u w:val="single"/>
+        </w:rPr>
+      </w:pPr>
+    </w:p>
+    <w:p>
+      <w:pPr>
+        <w:bidi/>
+        <w:spacing w:after="0" w:line="360" w:lineRule="auto"/>
+        <w:rPr>
+          <w:rFonts w:ascii="Times New Roman" w:hAnsi="Times New Roman" w:cs="David"/>
+          <w:b/>
+          <w:bCs/>
+          <w:sz w:val="24"/>
+          <w:szCs w:val="24"/>
+          <w:u w:val="single"/>
+          <w:rtl/>
+        </w:rPr>
+      </w:pPr>
+      <w:r>
+        <w:rPr>
+          <w:rFonts w:ascii="Times New Roman" w:hAnsi="Times New Roman" w:cs="David" w:hint="cs"/>
+          <w:b/>
+          <w:bCs/>
+          <w:sz w:val="24"/>
+          <w:szCs w:val="24"/>
+          <w:u w:val="single"/>
+          <w:rtl/>
+        </w:rPr>
+        <w:t>אלון כותב לעצמו שאלות</w:t>
+      </w:r>
+    </w:p>
+    <w:p>
+      <w:pPr>
+        <w:bidi/>
+        <w:spacing w:after="0" w:line="360" w:lineRule="auto"/>
+        <w:rPr>
+          <w:rFonts w:ascii="Times New Roman" w:hAnsi="Times New Roman" w:cs="David"/>
+          <w:sz w:val="24"/>
+          <w:szCs w:val="24"/>
+          <w:rtl/>
         </w:rPr>
       </w:pPr>
     </w:p>
@@ -1399,47 +1363,51 @@
       </w:pPr>
       <w:r>
         <w:rPr>
-          <w:rFonts w:ascii="Times New Roman" w:hAnsi="Times New Roman" w:cs="David" w:hint="cs"/>
-          <w:sz w:val="24"/>
-          <w:szCs w:val="24"/>
-          <w:rtl/>
-        </w:rPr>
-        <w:t xml:space="preserve">לשים </w:t>
-      </w:r>
-      <w:r>
-        <w:rPr>
-          <w:rFonts w:ascii="Times New Roman" w:hAnsi="Times New Roman" w:cs="David"/>
-          <w:sz w:val="24"/>
-          <w:szCs w:val="24"/>
-        </w:rPr>
-        <w:t>vehicle</w:t>
-      </w:r>
-      <w:r>
-        <w:rPr>
-          <w:rFonts w:ascii="Times New Roman" w:hAnsi="Times New Roman" w:cs="David" w:hint="cs"/>
-          <w:sz w:val="24"/>
-          <w:szCs w:val="24"/>
-          <w:rtl/>
-        </w:rPr>
-        <w:t xml:space="preserve"> בקובץ </w:t>
-      </w:r>
-      <w:r>
-        <w:rPr>
-          <w:rFonts w:ascii="Times New Roman" w:hAnsi="Times New Roman" w:cs="David"/>
-          <w:sz w:val="24"/>
-          <w:szCs w:val="24"/>
-        </w:rPr>
-        <w:t>h</w:t>
-      </w:r>
-      <w:r>
-        <w:rPr>
-          <w:rFonts w:ascii="Times New Roman" w:hAnsi="Times New Roman" w:cs="David" w:hint="cs"/>
-          <w:sz w:val="24"/>
-          <w:szCs w:val="24"/>
-          <w:rtl/>
-        </w:rPr>
-        <w:t xml:space="preserve"> נפרד</w:t>
-      </w:r>
+          <w:rFonts w:ascii="Times New Roman" w:hAnsi="Times New Roman" w:cs="David"/>
+          <w:sz w:val="24"/>
+          <w:szCs w:val="24"/>
+        </w:rPr>
+        <w:t>Delete this</w:t>
+      </w:r>
+      <w:r>
+        <w:rPr>
+          <w:rFonts w:ascii="Times New Roman" w:hAnsi="Times New Roman" w:cs="David" w:hint="cs"/>
+          <w:sz w:val="24"/>
+          <w:szCs w:val="24"/>
+          <w:rtl/>
+        </w:rPr>
+        <w:t xml:space="preserve"> </w:t>
+      </w:r>
+      <w:r>
+        <w:rPr>
+          <w:rFonts w:ascii="Times New Roman" w:hAnsi="Times New Roman" w:cs="David"/>
+          <w:sz w:val="24"/>
+          <w:szCs w:val="24"/>
+          <w:rtl/>
+        </w:rPr>
+        <w:t>–</w:t>
+      </w:r>
+      <w:r>
+        <w:rPr>
+          <w:rFonts w:ascii="Times New Roman" w:hAnsi="Times New Roman" w:cs="David" w:hint="cs"/>
+          <w:sz w:val="24"/>
+          <w:szCs w:val="24"/>
+          <w:rtl/>
+        </w:rPr>
+        <w:t xml:space="preserve"> לא עושים</w:t>
+      </w:r>
+    </w:p>
+    <w:p>
+      <w:pPr>
+        <w:pStyle w:val="ListParagraph"/>
+        <w:bidi/>
+        <w:spacing w:after="0" w:line="360" w:lineRule="auto"/>
+        <w:rPr>
+          <w:rFonts w:ascii="Times New Roman" w:hAnsi="Times New Roman" w:cs="David"/>
+          <w:sz w:val="24"/>
+          <w:szCs w:val="24"/>
+        </w:rPr>
+      </w:pPr>
     </w:p>
     <w:p>
       <w:pPr>
@@ -1454,6 +1422,65 @@
           <w:rFonts w:ascii="Times New Roman" w:hAnsi="Times New Roman" w:cs="David"/>
           <w:sz w:val="24"/>
           <w:szCs w:val="24"/>
+        </w:rPr>
+      </w:pPr>
+      <w:r>
+        <w:rPr>
+          <w:rFonts w:ascii="Times New Roman" w:hAnsi="Times New Roman" w:cs="David" w:hint="cs"/>
+          <w:sz w:val="24"/>
+          <w:szCs w:val="24"/>
+          <w:rtl/>
+        </w:rPr>
+        <w:t xml:space="preserve">לשים </w:t>
+      </w:r>
+      <w:r>
+        <w:rPr>
+          <w:rFonts w:ascii="Times New Roman" w:hAnsi="Times New Roman" w:cs="David"/>
+          <w:sz w:val="24"/>
+          <w:szCs w:val="24"/>
+        </w:rPr>
+        <w:t>vehicle</w:t>
+      </w:r>
+      <w:r>
+        <w:rPr>
+          <w:rFonts w:ascii="Times New Roman" w:hAnsi="Times New Roman" w:cs="David" w:hint="cs"/>
+          <w:sz w:val="24"/>
+          <w:szCs w:val="24"/>
+          <w:rtl/>
+        </w:rPr>
+        <w:t xml:space="preserve"> בקובץ </w:t>
+      </w:r>
+      <w:r>
+        <w:rPr>
+          <w:rFonts w:ascii="Times New Roman" w:hAnsi="Times New Roman" w:cs="David"/>
+          <w:sz w:val="24"/>
+          <w:szCs w:val="24"/>
+        </w:rPr>
+        <w:t>h</w:t>
+      </w:r>
+      <w:r>
+        <w:rPr>
+          <w:rFonts w:ascii="Times New Roman" w:hAnsi="Times New Roman" w:cs="David" w:hint="cs"/>
+          <w:sz w:val="24"/>
+          <w:szCs w:val="24"/>
+          <w:rtl/>
+        </w:rPr>
+        <w:t xml:space="preserve"> נפרד</w:t>
+      </w:r>
+    </w:p>
+    <w:p>
+      <w:pPr>
+        <w:pStyle w:val="ListParagraph"/>
+        <w:numPr>
+          <w:ilvl w:val="0"/>
+          <w:numId w:val="1"/>
+        </w:numPr>
+        <w:bidi/>
+        <w:spacing w:after="0" w:line="360" w:lineRule="auto"/>
+        <w:rPr>
+          <w:rFonts w:ascii="Times New Roman" w:hAnsi="Times New Roman" w:cs="David"/>
+          <w:sz w:val="24"/>
+          <w:szCs w:val="24"/>
           <w:rtl/>
         </w:rPr>
       </w:pPr>
@@ -1466,8 +1493,6 @@
         </w:rPr>
         <w:t>לבדוק אם צריך להגדיר אופרטור == כחבר</w:t>
       </w:r>
-      <w:bookmarkStart w:id="0" w:name="_GoBack"/>
-      <w:bookmarkEnd w:id="0"/>
     </w:p>
     <w:p>
       <w:pPr>

</xml_diff>

<commit_message>
some work on printParkingSpot
</commit_message>
<xml_diff>
--- a/תרגיל 3 מתם.docx
+++ b/תרגיל 3 מתם.docx
@@ -1067,8 +1067,6 @@
         </w:rPr>
         <w:t>רגיל ועל השרת</w:t>
       </w:r>
-      <w:bookmarkStart w:id="0" w:name="_GoBack"/>
-      <w:bookmarkEnd w:id="0"/>
     </w:p>
     <w:p>
       <w:pPr>
@@ -1181,7 +1179,7 @@
       <w:pPr>
         <w:pStyle w:val="ListParagraph"/>
         <w:numPr>
-          <w:ilvl w:val="0"/>
+          <w:ilvl w:val="1"/>
           <w:numId w:val="1"/>
         </w:numPr>
         <w:bidi/>
@@ -1199,152 +1197,8 @@
           <w:szCs w:val="24"/>
           <w:rtl/>
         </w:rPr>
-        <w:t>ולגרינד</w:t>
-      </w:r>
-    </w:p>
-    <w:p>
-      <w:pPr>
-        <w:bidi/>
-        <w:spacing w:after="0" w:line="360" w:lineRule="auto"/>
-        <w:rPr>
-          <w:rFonts w:ascii="Times New Roman" w:hAnsi="Times New Roman" w:cs="David"/>
-          <w:sz w:val="24"/>
-          <w:szCs w:val="24"/>
-          <w:rtl/>
-        </w:rPr>
-      </w:pPr>
-    </w:p>
-    <w:p>
-      <w:pPr>
-        <w:bidi/>
-        <w:spacing w:after="0" w:line="360" w:lineRule="auto"/>
-        <w:rPr>
-          <w:rFonts w:ascii="Times New Roman" w:hAnsi="Times New Roman" w:cs="David"/>
-          <w:sz w:val="24"/>
-          <w:szCs w:val="24"/>
-          <w:rtl/>
-        </w:rPr>
-      </w:pPr>
-      <w:r>
-        <w:rPr>
-          <w:rFonts w:ascii="Times New Roman" w:hAnsi="Times New Roman" w:cs="David" w:hint="cs"/>
-          <w:sz w:val="24"/>
-          <w:szCs w:val="24"/>
-          <w:rtl/>
-        </w:rPr>
-        <w:t>תכנון בנייה</w:t>
-      </w:r>
-    </w:p>
-    <w:p>
-      <w:pPr>
-        <w:bidi/>
-        <w:spacing w:after="0" w:line="360" w:lineRule="auto"/>
-        <w:rPr>
-          <w:rFonts w:ascii="Times New Roman" w:hAnsi="Times New Roman" w:cs="David"/>
-          <w:sz w:val="24"/>
-          <w:szCs w:val="24"/>
-        </w:rPr>
-      </w:pPr>
-      <w:r>
-        <w:rPr>
-          <w:rFonts w:ascii="Times New Roman" w:hAnsi="Times New Roman" w:cs="David" w:hint="cs"/>
-          <w:sz w:val="24"/>
-          <w:szCs w:val="24"/>
-          <w:rtl/>
-        </w:rPr>
-        <w:t>ריפקטורינג</w:t>
-      </w:r>
-    </w:p>
-    <w:p>
-      <w:pPr>
-        <w:bidi/>
-        <w:spacing w:after="0" w:line="360" w:lineRule="auto"/>
-        <w:rPr>
-          <w:rFonts w:ascii="Times New Roman" w:hAnsi="Times New Roman" w:cs="David"/>
-          <w:sz w:val="24"/>
-          <w:szCs w:val="24"/>
-          <w:rtl/>
-        </w:rPr>
-      </w:pPr>
-    </w:p>
-    <w:p>
-      <w:pPr>
-        <w:bidi/>
-        <w:spacing w:after="0" w:line="360" w:lineRule="auto"/>
-        <w:rPr>
-          <w:rFonts w:ascii="Times New Roman" w:hAnsi="Times New Roman" w:cs="David"/>
-          <w:sz w:val="24"/>
-          <w:szCs w:val="24"/>
-          <w:rtl/>
-        </w:rPr>
-      </w:pPr>
-    </w:p>
-    <w:p>
-      <w:pPr>
-        <w:bidi/>
-        <w:spacing w:after="0" w:line="360" w:lineRule="auto"/>
-        <w:rPr>
-          <w:rFonts w:ascii="Times New Roman" w:hAnsi="Times New Roman" w:cs="David"/>
-          <w:b/>
-          <w:bCs/>
-          <w:sz w:val="24"/>
-          <w:szCs w:val="24"/>
-          <w:u w:val="single"/>
-        </w:rPr>
-      </w:pPr>
-    </w:p>
-    <w:p>
-      <w:pPr>
-        <w:bidi/>
-        <w:spacing w:after="0" w:line="360" w:lineRule="auto"/>
-        <w:rPr>
-          <w:rFonts w:ascii="Times New Roman" w:hAnsi="Times New Roman" w:cs="David"/>
-          <w:b/>
-          <w:bCs/>
-          <w:sz w:val="24"/>
-          <w:szCs w:val="24"/>
-          <w:u w:val="single"/>
-        </w:rPr>
-      </w:pPr>
-    </w:p>
-    <w:p>
-      <w:pPr>
-        <w:bidi/>
-        <w:spacing w:after="0" w:line="360" w:lineRule="auto"/>
-        <w:rPr>
-          <w:rFonts w:ascii="Times New Roman" w:hAnsi="Times New Roman" w:cs="David"/>
-          <w:b/>
-          <w:bCs/>
-          <w:sz w:val="24"/>
-          <w:szCs w:val="24"/>
-          <w:u w:val="single"/>
-          <w:rtl/>
-        </w:rPr>
-      </w:pPr>
-      <w:r>
-        <w:rPr>
-          <w:rFonts w:ascii="Times New Roman" w:hAnsi="Times New Roman" w:cs="David" w:hint="cs"/>
-          <w:b/>
-          <w:bCs/>
-          <w:sz w:val="24"/>
-          <w:szCs w:val="24"/>
-          <w:u w:val="single"/>
-          <w:rtl/>
-        </w:rPr>
-        <w:t>אלון כותב לעצמו שאלות</w:t>
-      </w:r>
-    </w:p>
-    <w:p>
-      <w:pPr>
-        <w:bidi/>
-        <w:spacing w:after="0" w:line="360" w:lineRule="auto"/>
-        <w:rPr>
-          <w:rFonts w:ascii="Times New Roman" w:hAnsi="Times New Roman" w:cs="David"/>
-          <w:sz w:val="24"/>
-          <w:szCs w:val="24"/>
-          <w:rtl/>
-        </w:rPr>
-      </w:pPr>
+        <w:t>עבור כשלים, עבור דברים שלא אמורים להתרחש</w:t>
+      </w:r>
     </w:p>
     <w:p>
       <w:pPr>
@@ -1363,6 +1217,175 @@
       </w:pPr>
       <w:r>
         <w:rPr>
+          <w:rFonts w:ascii="Times New Roman" w:hAnsi="Times New Roman" w:cs="David" w:hint="cs"/>
+          <w:sz w:val="24"/>
+          <w:szCs w:val="24"/>
+          <w:rtl/>
+        </w:rPr>
+        <w:t>ולגרינד</w:t>
+      </w:r>
+    </w:p>
+    <w:p>
+      <w:pPr>
+        <w:bidi/>
+        <w:spacing w:after="0" w:line="360" w:lineRule="auto"/>
+        <w:rPr>
+          <w:rFonts w:ascii="Times New Roman" w:hAnsi="Times New Roman" w:cs="David"/>
+          <w:sz w:val="24"/>
+          <w:szCs w:val="24"/>
+          <w:rtl/>
+        </w:rPr>
+      </w:pPr>
+    </w:p>
+    <w:p>
+      <w:pPr>
+        <w:bidi/>
+        <w:spacing w:after="0" w:line="360" w:lineRule="auto"/>
+        <w:rPr>
+          <w:rFonts w:ascii="Times New Roman" w:hAnsi="Times New Roman" w:cs="David"/>
+          <w:sz w:val="24"/>
+          <w:szCs w:val="24"/>
+          <w:rtl/>
+        </w:rPr>
+      </w:pPr>
+      <w:r>
+        <w:rPr>
+          <w:rFonts w:ascii="Times New Roman" w:hAnsi="Times New Roman" w:cs="David" w:hint="cs"/>
+          <w:sz w:val="24"/>
+          <w:szCs w:val="24"/>
+          <w:rtl/>
+        </w:rPr>
+        <w:t>תכנון בנייה</w:t>
+      </w:r>
+    </w:p>
+    <w:p>
+      <w:pPr>
+        <w:bidi/>
+        <w:spacing w:after="0" w:line="360" w:lineRule="auto"/>
+        <w:rPr>
+          <w:rFonts w:ascii="Times New Roman" w:hAnsi="Times New Roman" w:cs="David"/>
+          <w:sz w:val="24"/>
+          <w:szCs w:val="24"/>
+        </w:rPr>
+      </w:pPr>
+      <w:r>
+        <w:rPr>
+          <w:rFonts w:ascii="Times New Roman" w:hAnsi="Times New Roman" w:cs="David" w:hint="cs"/>
+          <w:sz w:val="24"/>
+          <w:szCs w:val="24"/>
+          <w:rtl/>
+        </w:rPr>
+        <w:t>ריפקטורינג</w:t>
+      </w:r>
+    </w:p>
+    <w:p>
+      <w:pPr>
+        <w:bidi/>
+        <w:spacing w:after="0" w:line="360" w:lineRule="auto"/>
+        <w:rPr>
+          <w:rFonts w:ascii="Times New Roman" w:hAnsi="Times New Roman" w:cs="David"/>
+          <w:sz w:val="24"/>
+          <w:szCs w:val="24"/>
+          <w:rtl/>
+        </w:rPr>
+      </w:pPr>
+    </w:p>
+    <w:p>
+      <w:pPr>
+        <w:bidi/>
+        <w:spacing w:after="0" w:line="360" w:lineRule="auto"/>
+        <w:rPr>
+          <w:rFonts w:ascii="Times New Roman" w:hAnsi="Times New Roman" w:cs="David"/>
+          <w:sz w:val="24"/>
+          <w:szCs w:val="24"/>
+          <w:rtl/>
+        </w:rPr>
+      </w:pPr>
+    </w:p>
+    <w:p>
+      <w:pPr>
+        <w:bidi/>
+        <w:spacing w:after="0" w:line="360" w:lineRule="auto"/>
+        <w:rPr>
+          <w:rFonts w:ascii="Times New Roman" w:hAnsi="Times New Roman" w:cs="David"/>
+          <w:b/>
+          <w:bCs/>
+          <w:sz w:val="24"/>
+          <w:szCs w:val="24"/>
+          <w:u w:val="single"/>
+        </w:rPr>
+      </w:pPr>
+    </w:p>
+    <w:p>
+      <w:pPr>
+        <w:bidi/>
+        <w:spacing w:after="0" w:line="360" w:lineRule="auto"/>
+        <w:rPr>
+          <w:rFonts w:ascii="Times New Roman" w:hAnsi="Times New Roman" w:cs="David"/>
+          <w:b/>
+          <w:bCs/>
+          <w:sz w:val="24"/>
+          <w:szCs w:val="24"/>
+          <w:u w:val="single"/>
+        </w:rPr>
+      </w:pPr>
+    </w:p>
+    <w:p>
+      <w:pPr>
+        <w:bidi/>
+        <w:spacing w:after="0" w:line="360" w:lineRule="auto"/>
+        <w:rPr>
+          <w:rFonts w:ascii="Times New Roman" w:hAnsi="Times New Roman" w:cs="David"/>
+          <w:b/>
+          <w:bCs/>
+          <w:sz w:val="24"/>
+          <w:szCs w:val="24"/>
+          <w:u w:val="single"/>
+          <w:rtl/>
+        </w:rPr>
+      </w:pPr>
+      <w:r>
+        <w:rPr>
+          <w:rFonts w:ascii="Times New Roman" w:hAnsi="Times New Roman" w:cs="David" w:hint="cs"/>
+          <w:b/>
+          <w:bCs/>
+          <w:sz w:val="24"/>
+          <w:szCs w:val="24"/>
+          <w:u w:val="single"/>
+          <w:rtl/>
+        </w:rPr>
+        <w:t>אלון כותב לעצמו שאלות</w:t>
+      </w:r>
+    </w:p>
+    <w:p>
+      <w:pPr>
+        <w:bidi/>
+        <w:spacing w:after="0" w:line="360" w:lineRule="auto"/>
+        <w:rPr>
+          <w:rFonts w:ascii="Times New Roman" w:hAnsi="Times New Roman" w:cs="David"/>
+          <w:sz w:val="24"/>
+          <w:szCs w:val="24"/>
+          <w:rtl/>
+        </w:rPr>
+      </w:pPr>
+    </w:p>
+    <w:p>
+      <w:pPr>
+        <w:pStyle w:val="ListParagraph"/>
+        <w:numPr>
+          <w:ilvl w:val="0"/>
+          <w:numId w:val="1"/>
+        </w:numPr>
+        <w:bidi/>
+        <w:spacing w:after="0" w:line="360" w:lineRule="auto"/>
+        <w:rPr>
+          <w:rFonts w:ascii="Times New Roman" w:hAnsi="Times New Roman" w:cs="David"/>
+          <w:sz w:val="24"/>
+          <w:szCs w:val="24"/>
+        </w:rPr>
+      </w:pPr>
+      <w:r>
+        <w:rPr>
           <w:rFonts w:ascii="Times New Roman" w:hAnsi="Times New Roman" w:cs="David"/>
           <w:sz w:val="24"/>
           <w:szCs w:val="24"/>
@@ -1396,6 +1419,67 @@
         </w:rPr>
         <w:t xml:space="preserve"> לא עושים</w:t>
       </w:r>
+    </w:p>
+    <w:p>
+      <w:pPr>
+        <w:pStyle w:val="ListParagraph"/>
+        <w:numPr>
+          <w:ilvl w:val="0"/>
+          <w:numId w:val="1"/>
+        </w:numPr>
+        <w:bidi/>
+        <w:spacing w:after="0" w:line="360" w:lineRule="auto"/>
+        <w:rPr>
+          <w:rFonts w:ascii="Times New Roman" w:hAnsi="Times New Roman" w:cs="David"/>
+          <w:sz w:val="24"/>
+          <w:szCs w:val="24"/>
+        </w:rPr>
+      </w:pPr>
+      <w:r>
+        <w:rPr>
+          <w:rFonts w:ascii="Times New Roman" w:hAnsi="Times New Roman" w:cs="David" w:hint="cs"/>
+          <w:sz w:val="24"/>
+          <w:szCs w:val="24"/>
+          <w:rtl/>
+        </w:rPr>
+        <w:t>איך להשתמש ב-</w:t>
+      </w:r>
+      <w:r>
+        <w:rPr>
+          <w:rFonts w:ascii="Times New Roman" w:hAnsi="Times New Roman" w:cs="David"/>
+          <w:sz w:val="24"/>
+          <w:szCs w:val="24"/>
+        </w:rPr>
+        <w:t>using</w:t>
+      </w:r>
+      <w:r>
+        <w:rPr>
+          <w:rFonts w:ascii="Times New Roman" w:hAnsi="Times New Roman" w:cs="David" w:hint="cs"/>
+          <w:sz w:val="24"/>
+          <w:szCs w:val="24"/>
+          <w:rtl/>
+        </w:rPr>
+        <w:t xml:space="preserve"> עבור </w:t>
+      </w:r>
+      <w:r>
+        <w:rPr>
+          <w:rFonts w:ascii="Times New Roman" w:hAnsi="Times New Roman" w:cs="David"/>
+          <w:sz w:val="24"/>
+          <w:szCs w:val="24"/>
+        </w:rPr>
+        <w:t>std</w:t>
+      </w:r>
+      <w:r>
+        <w:rPr>
+          <w:rFonts w:ascii="Times New Roman" w:hAnsi="Times New Roman" w:cs="David" w:hint="cs"/>
+          <w:sz w:val="24"/>
+          <w:szCs w:val="24"/>
+          <w:rtl/>
+        </w:rPr>
+        <w:t>?</w:t>
+      </w:r>
+      <w:bookmarkStart w:id="0" w:name="_GoBack"/>
+      <w:bookmarkEnd w:id="0"/>
     </w:p>
     <w:p>
       <w:pPr>

</xml_diff>

<commit_message>
added the printParkingSpot and CompareParkingSpots
</commit_message>
<xml_diff>
--- a/תרגיל 3 מתם.docx
+++ b/תרגיל 3 מתם.docx
@@ -1478,8 +1478,6 @@
         </w:rPr>
         <w:t>?</w:t>
       </w:r>
-      <w:bookmarkStart w:id="0" w:name="_GoBack"/>
-      <w:bookmarkEnd w:id="0"/>
     </w:p>
     <w:p>
       <w:pPr>
@@ -1593,31 +1591,23 @@
           <w:szCs w:val="24"/>
         </w:rPr>
       </w:pPr>
-      <w:r>
-        <w:rPr>
-          <w:rFonts w:ascii="Times New Roman" w:hAnsi="Times New Roman" w:cs="David" w:hint="cs"/>
-          <w:sz w:val="24"/>
-          <w:szCs w:val="24"/>
-          <w:rtl/>
-        </w:rPr>
-        <w:t xml:space="preserve">פונקציית </w:t>
-      </w:r>
-      <w:r>
-        <w:rPr>
-          <w:rFonts w:ascii="Times New Roman" w:hAnsi="Times New Roman" w:cs="David"/>
-          <w:sz w:val="24"/>
-          <w:szCs w:val="24"/>
-        </w:rPr>
-        <w:t>compare</w:t>
-      </w:r>
-      <w:r>
-        <w:rPr>
-          <w:rFonts w:ascii="Times New Roman" w:hAnsi="Times New Roman" w:cs="David" w:hint="cs"/>
-          <w:sz w:val="24"/>
-          <w:szCs w:val="24"/>
-          <w:rtl/>
-        </w:rPr>
-        <w:t>?</w:t>
+      <w:bookmarkStart w:id="0" w:name="_GoBack"/>
+      <w:bookmarkEnd w:id="0"/>
+      <w:r>
+        <w:rPr>
+          <w:rFonts w:ascii="Times New Roman" w:hAnsi="Times New Roman" w:cs="David"/>
+          <w:sz w:val="24"/>
+          <w:szCs w:val="24"/>
+        </w:rPr>
+        <w:t>E</w:t>
+      </w:r>
+      <w:r>
+        <w:rPr>
+          <w:rFonts w:ascii="Times New Roman" w:hAnsi="Times New Roman" w:cs="David"/>
+          <w:sz w:val="24"/>
+          <w:szCs w:val="24"/>
+        </w:rPr>
+        <w:t>xplicit</w:t>
       </w:r>
     </w:p>
     <w:p>
@@ -1638,11 +1628,63 @@
       </w:pPr>
       <w:r>
         <w:rPr>
-          <w:rFonts w:ascii="Times New Roman" w:hAnsi="Times New Roman" w:cs="David"/>
-          <w:sz w:val="24"/>
-          <w:szCs w:val="24"/>
-        </w:rPr>
-        <w:t>explicit</w:t>
+          <w:rFonts w:ascii="Times New Roman" w:hAnsi="Times New Roman" w:cs="David" w:hint="cs"/>
+          <w:sz w:val="24"/>
+          <w:szCs w:val="24"/>
+          <w:rtl/>
+        </w:rPr>
+        <w:t xml:space="preserve">באמת לא צריך </w:t>
+      </w:r>
+      <w:r>
+        <w:rPr>
+          <w:rFonts w:ascii="Times New Roman" w:hAnsi="Times New Roman" w:cs="David"/>
+          <w:sz w:val="24"/>
+          <w:szCs w:val="24"/>
+        </w:rPr>
+        <w:t>assignment op</w:t>
+      </w:r>
+      <w:r>
+        <w:rPr>
+          <w:rFonts w:ascii="Times New Roman" w:hAnsi="Times New Roman" w:cs="David" w:hint="cs"/>
+          <w:sz w:val="24"/>
+          <w:szCs w:val="24"/>
+          <w:rtl/>
+        </w:rPr>
+        <w:t xml:space="preserve"> עבור </w:t>
+      </w:r>
+      <w:r>
+        <w:rPr>
+          <w:rFonts w:ascii="Times New Roman" w:hAnsi="Times New Roman" w:cs="David"/>
+          <w:sz w:val="24"/>
+          <w:szCs w:val="24"/>
+        </w:rPr>
+        <w:t>ua</w:t>
+      </w:r>
+      <w:r>
+        <w:rPr>
+          <w:rFonts w:ascii="Times New Roman" w:hAnsi="Times New Roman" w:cs="David" w:hint="cs"/>
+          <w:sz w:val="24"/>
+          <w:szCs w:val="24"/>
+          <w:rtl/>
+        </w:rPr>
+        <w:t xml:space="preserve"> ועבור </w:t>
+      </w:r>
+      <w:r>
+        <w:rPr>
+          <w:rFonts w:ascii="Times New Roman" w:hAnsi="Times New Roman" w:cs="David"/>
+          <w:sz w:val="24"/>
+          <w:szCs w:val="24"/>
+        </w:rPr>
+        <w:t>pl</w:t>
+      </w:r>
+      <w:r>
+        <w:rPr>
+          <w:rFonts w:ascii="Times New Roman" w:hAnsi="Times New Roman" w:cs="David" w:hint="cs"/>
+          <w:sz w:val="24"/>
+          <w:szCs w:val="24"/>
+          <w:rtl/>
+        </w:rPr>
+        <w:t>?</w:t>
       </w:r>
     </w:p>
     <w:sectPr>

</xml_diff>

<commit_message>
fixed magic numbers and other conventions
</commit_message>
<xml_diff>
--- a/תרגיל 3 מתם.docx
+++ b/תרגיל 3 מתם.docx
@@ -103,6 +103,7 @@
         </w:rPr>
         <w:t xml:space="preserve">מבנה </w:t>
       </w:r>
+      <w:proofErr w:type="spellStart"/>
       <w:r>
         <w:rPr>
           <w:rFonts w:cs="ArialMT"/>
@@ -111,6 +112,7 @@
         </w:rPr>
         <w:t>parkinglot</w:t>
       </w:r>
+      <w:proofErr w:type="spellEnd"/>
     </w:p>
     <w:p>
       <w:pPr>
@@ -510,12 +512,14 @@
                 <w:rtl/>
               </w:rPr>
             </w:pPr>
+            <w:proofErr w:type="spellStart"/>
             <w:r>
               <w:rPr>
                 <w:rFonts w:ascii="CourierNewPSMT" w:hAnsi="CourierNewPSMT" w:cs="CourierNewPSMT"/>
               </w:rPr>
               <w:t>enterParking</w:t>
             </w:r>
+            <w:proofErr w:type="spellEnd"/>
           </w:p>
         </w:tc>
         <w:tc>
@@ -531,12 +535,14 @@
                 <w:rtl/>
               </w:rPr>
             </w:pPr>
+            <w:proofErr w:type="spellStart"/>
             <w:r>
               <w:rPr>
                 <w:rFonts w:cs="ArialMT"/>
               </w:rPr>
               <w:t>Parkinglot</w:t>
             </w:r>
+            <w:proofErr w:type="spellEnd"/>
             <w:r>
               <w:rPr>
                 <w:rFonts w:cs="ArialMT" w:hint="cs"/>
@@ -561,12 +567,14 @@
                 <w:rtl/>
               </w:rPr>
             </w:pPr>
+            <w:proofErr w:type="spellStart"/>
             <w:r>
               <w:rPr>
                 <w:rFonts w:ascii="CourierNewPSMT" w:hAnsi="CourierNewPSMT" w:cs="CourierNewPSMT"/>
               </w:rPr>
               <w:t>exitParking</w:t>
             </w:r>
+            <w:proofErr w:type="spellEnd"/>
           </w:p>
         </w:tc>
         <w:tc>
@@ -605,12 +613,14 @@
                 <w:rtl/>
               </w:rPr>
             </w:pPr>
+            <w:proofErr w:type="spellStart"/>
             <w:r>
               <w:rPr>
                 <w:rFonts w:ascii="CourierNewPSMT" w:hAnsi="CourierNewPSMT" w:cs="CourierNewPSMT"/>
               </w:rPr>
               <w:t>inspectParkingLot</w:t>
             </w:r>
+            <w:proofErr w:type="spellEnd"/>
           </w:p>
         </w:tc>
         <w:tc>
@@ -626,12 +636,14 @@
                 <w:rtl/>
               </w:rPr>
             </w:pPr>
+            <w:proofErr w:type="spellStart"/>
             <w:r>
               <w:rPr>
                 <w:rFonts w:ascii="CourierNewPSMT" w:hAnsi="CourierNewPSMT" w:cs="CourierNewPSMT"/>
               </w:rPr>
               <w:t>getParkingSpot</w:t>
             </w:r>
+            <w:proofErr w:type="spellEnd"/>
           </w:p>
         </w:tc>
       </w:tr>
@@ -703,12 +715,14 @@
                 <w:rtl/>
               </w:rPr>
             </w:pPr>
+            <w:proofErr w:type="spellStart"/>
             <w:r>
               <w:rPr>
                 <w:rFonts w:ascii="CourierNewPSMT" w:hAnsi="CourierNewPSMT" w:cs="CourierNewPSMT"/>
               </w:rPr>
               <w:t>makefile</w:t>
             </w:r>
+            <w:proofErr w:type="spellEnd"/>
           </w:p>
         </w:tc>
       </w:tr>
@@ -1094,8 +1108,6 @@
         </w:rPr>
         <w:t>טסטים פייסבוק</w:t>
       </w:r>
-      <w:bookmarkStart w:id="0" w:name="_GoBack"/>
-      <w:bookmarkEnd w:id="0"/>
     </w:p>
     <w:p>
       <w:pPr>
@@ -1137,6 +1149,7 @@
           <w:szCs w:val="24"/>
         </w:rPr>
       </w:pPr>
+      <w:proofErr w:type="spellStart"/>
       <w:r>
         <w:rPr>
           <w:rFonts w:ascii="Times New Roman" w:hAnsi="Times New Roman" w:cs="David"/>
@@ -1145,6 +1158,7 @@
         </w:rPr>
         <w:t>makefile</w:t>
       </w:r>
+      <w:proofErr w:type="spellEnd"/>
     </w:p>
     <w:p>
       <w:pPr>
@@ -1622,19 +1636,38 @@
       </w:pPr>
       <w:r>
         <w:rPr>
-          <w:rFonts w:ascii="Times New Roman" w:hAnsi="Times New Roman" w:cs="David"/>
-          <w:sz w:val="24"/>
-          <w:szCs w:val="24"/>
-        </w:rPr>
-        <w:t>E</w:t>
-      </w:r>
-      <w:r>
-        <w:rPr>
-          <w:rFonts w:ascii="Times New Roman" w:hAnsi="Times New Roman" w:cs="David"/>
-          <w:sz w:val="24"/>
-          <w:szCs w:val="24"/>
-        </w:rPr>
-        <w:t>xplicit</w:t>
+          <w:rFonts w:ascii="Times New Roman" w:hAnsi="Times New Roman" w:cs="David" w:hint="cs"/>
+          <w:sz w:val="24"/>
+          <w:szCs w:val="24"/>
+          <w:rtl/>
+        </w:rPr>
+        <w:t>אפשר לעשות</w:t>
+      </w:r>
+      <w:r>
+        <w:rPr>
+          <w:rFonts w:ascii="Times New Roman" w:hAnsi="Times New Roman" w:cs="David" w:hint="cs"/>
+          <w:sz w:val="24"/>
+          <w:szCs w:val="24"/>
+          <w:rtl/>
+        </w:rPr>
+        <w:t xml:space="preserve"> </w:t>
+      </w:r>
+      <w:r>
+        <w:rPr>
+          <w:rFonts w:ascii="Times New Roman" w:hAnsi="Times New Roman" w:cs="David"/>
+          <w:sz w:val="24"/>
+          <w:szCs w:val="24"/>
+        </w:rPr>
+        <w:t>const &amp;</w:t>
+      </w:r>
+      <w:r>
+        <w:rPr>
+          <w:rFonts w:ascii="Times New Roman" w:hAnsi="Times New Roman" w:cs="David" w:hint="cs"/>
+          <w:sz w:val="24"/>
+          <w:szCs w:val="24"/>
+          <w:rtl/>
+        </w:rPr>
+        <w:t xml:space="preserve"> במקום להעביר העתקים בכל מיני מקומות</w:t>
       </w:r>
     </w:p>
     <w:p>
@@ -1647,72 +1680,25 @@
         <w:bidi/>
         <w:spacing w:after="0" w:line="360" w:lineRule="auto"/>
         <w:rPr>
-          <w:rFonts w:ascii="Times New Roman" w:hAnsi="Times New Roman" w:cs="David" w:hint="cs"/>
-          <w:sz w:val="24"/>
-          <w:szCs w:val="24"/>
-          <w:rtl/>
-        </w:rPr>
-      </w:pPr>
-      <w:r>
-        <w:rPr>
-          <w:rFonts w:ascii="Times New Roman" w:hAnsi="Times New Roman" w:cs="David" w:hint="cs"/>
-          <w:sz w:val="24"/>
-          <w:szCs w:val="24"/>
-          <w:rtl/>
-        </w:rPr>
-        <w:t xml:space="preserve">באמת לא צריך </w:t>
-      </w:r>
-      <w:r>
-        <w:rPr>
-          <w:rFonts w:ascii="Times New Roman" w:hAnsi="Times New Roman" w:cs="David"/>
-          <w:sz w:val="24"/>
-          <w:szCs w:val="24"/>
-        </w:rPr>
-        <w:t>assignment op</w:t>
-      </w:r>
-      <w:r>
-        <w:rPr>
-          <w:rFonts w:ascii="Times New Roman" w:hAnsi="Times New Roman" w:cs="David" w:hint="cs"/>
-          <w:sz w:val="24"/>
-          <w:szCs w:val="24"/>
-          <w:rtl/>
-        </w:rPr>
-        <w:t xml:space="preserve"> עבור </w:t>
-      </w:r>
-      <w:r>
-        <w:rPr>
-          <w:rFonts w:ascii="Times New Roman" w:hAnsi="Times New Roman" w:cs="David"/>
-          <w:sz w:val="24"/>
-          <w:szCs w:val="24"/>
-        </w:rPr>
-        <w:t>ua</w:t>
-      </w:r>
-      <w:r>
-        <w:rPr>
-          <w:rFonts w:ascii="Times New Roman" w:hAnsi="Times New Roman" w:cs="David" w:hint="cs"/>
-          <w:sz w:val="24"/>
-          <w:szCs w:val="24"/>
-          <w:rtl/>
-        </w:rPr>
-        <w:t xml:space="preserve"> ועבור </w:t>
-      </w:r>
-      <w:r>
-        <w:rPr>
-          <w:rFonts w:ascii="Times New Roman" w:hAnsi="Times New Roman" w:cs="David"/>
-          <w:sz w:val="24"/>
-          <w:szCs w:val="24"/>
-        </w:rPr>
-        <w:t>pl</w:t>
-      </w:r>
-      <w:r>
-        <w:rPr>
-          <w:rFonts w:ascii="Times New Roman" w:hAnsi="Times New Roman" w:cs="David" w:hint="cs"/>
-          <w:sz w:val="24"/>
-          <w:szCs w:val="24"/>
-          <w:rtl/>
-        </w:rPr>
-        <w:t>?</w:t>
-      </w:r>
+          <w:rFonts w:ascii="Times New Roman" w:hAnsi="Times New Roman" w:cs="David"/>
+          <w:sz w:val="24"/>
+          <w:szCs w:val="24"/>
+        </w:rPr>
+      </w:pPr>
+    </w:p>
+    <w:p>
+      <w:pPr>
+        <w:bidi/>
+        <w:spacing w:after="0" w:line="360" w:lineRule="auto"/>
+        <w:rPr>
+          <w:rFonts w:ascii="Times New Roman" w:hAnsi="Times New Roman" w:cs="David" w:hint="cs"/>
+          <w:sz w:val="24"/>
+          <w:szCs w:val="24"/>
+          <w:rtl/>
+        </w:rPr>
+      </w:pPr>
+      <w:bookmarkStart w:id="0" w:name="_GoBack"/>
+      <w:bookmarkEnd w:id="0"/>
     </w:p>
     <w:sectPr>
       <w:pgSz w:w="12240" w:h="15840"/>

</xml_diff>

<commit_message>
fixed exit handicapped with only 1 spot
</commit_message>
<xml_diff>
--- a/תרגיל 3 מתם.docx
+++ b/תרגיל 3 מתם.docx
@@ -398,8 +398,6 @@
         </w:rPr>
         <w:t>הערות</w:t>
       </w:r>
-      <w:bookmarkStart w:id="0" w:name="_GoBack"/>
-      <w:bookmarkEnd w:id="0"/>
     </w:p>
     <w:p>
       <w:pPr>
@@ -582,6 +580,17 @@
         </w:rPr>
         <w:t>לתקן בסוף</w:t>
       </w:r>
+      <w:r>
+        <w:rPr>
+          <w:rFonts w:ascii="Times New Roman" w:hAnsi="Times New Roman" w:cs="David" w:hint="cs"/>
+          <w:sz w:val="24"/>
+          <w:szCs w:val="24"/>
+          <w:rtl/>
+        </w:rPr>
+        <w:t>?</w:t>
+      </w:r>
+      <w:bookmarkStart w:id="0" w:name="_GoBack"/>
+      <w:bookmarkEnd w:id="0"/>
     </w:p>
     <w:p>
       <w:pPr>

</xml_diff>

<commit_message>
added .cpp and vehicle files, changed makefile accordingly
</commit_message>
<xml_diff>
--- a/תרגיל 3 מתם.docx
+++ b/תרגיל 3 מתם.docx
@@ -13,6 +13,8 @@
           <w:rtl/>
         </w:rPr>
       </w:pPr>
+      <w:bookmarkStart w:id="0" w:name="_GoBack"/>
+      <w:bookmarkEnd w:id="0"/>
     </w:p>
     <w:p>
       <w:pPr>
@@ -52,15 +54,15 @@
           <w:rFonts w:ascii="Times New Roman" w:hAnsi="Times New Roman" w:cs="David"/>
           <w:sz w:val="24"/>
           <w:szCs w:val="24"/>
-          <w:highlight w:val="yellow"/>
-        </w:rPr>
-      </w:pPr>
-      <w:r>
-        <w:rPr>
-          <w:rFonts w:ascii="Times New Roman" w:hAnsi="Times New Roman" w:cs="David" w:hint="cs"/>
-          <w:sz w:val="24"/>
-          <w:szCs w:val="24"/>
-          <w:highlight w:val="yellow"/>
+          <w:highlight w:val="green"/>
+        </w:rPr>
+      </w:pPr>
+      <w:r>
+        <w:rPr>
+          <w:rFonts w:ascii="Times New Roman" w:hAnsi="Times New Roman" w:cs="David" w:hint="cs"/>
+          <w:sz w:val="24"/>
+          <w:szCs w:val="24"/>
+          <w:highlight w:val="green"/>
           <w:rtl/>
         </w:rPr>
         <w:t>חלק יבש</w:t>
@@ -79,15 +81,15 @@
           <w:rFonts w:ascii="Times New Roman" w:hAnsi="Times New Roman" w:cs="David"/>
           <w:sz w:val="24"/>
           <w:szCs w:val="24"/>
-        </w:rPr>
-      </w:pPr>
-      <w:bookmarkStart w:id="0" w:name="_GoBack"/>
-      <w:bookmarkEnd w:id="0"/>
-      <w:r>
-        <w:rPr>
-          <w:rFonts w:ascii="Times New Roman" w:hAnsi="Times New Roman" w:cs="David" w:hint="cs"/>
-          <w:sz w:val="24"/>
-          <w:szCs w:val="24"/>
+          <w:highlight w:val="green"/>
+        </w:rPr>
+      </w:pPr>
+      <w:r>
+        <w:rPr>
+          <w:rFonts w:ascii="Times New Roman" w:hAnsi="Times New Roman" w:cs="David" w:hint="cs"/>
+          <w:sz w:val="24"/>
+          <w:szCs w:val="24"/>
+          <w:highlight w:val="green"/>
           <w:rtl/>
         </w:rPr>
         <w:t>טסטים</w:t>
@@ -106,13 +108,15 @@
           <w:rFonts w:ascii="Times New Roman" w:hAnsi="Times New Roman" w:cs="David"/>
           <w:sz w:val="24"/>
           <w:szCs w:val="24"/>
-        </w:rPr>
-      </w:pPr>
-      <w:r>
-        <w:rPr>
-          <w:rFonts w:ascii="Times New Roman" w:hAnsi="Times New Roman" w:cs="David" w:hint="cs"/>
-          <w:sz w:val="24"/>
-          <w:szCs w:val="24"/>
+          <w:highlight w:val="green"/>
+        </w:rPr>
+      </w:pPr>
+      <w:r>
+        <w:rPr>
+          <w:rFonts w:ascii="Times New Roman" w:hAnsi="Times New Roman" w:cs="David" w:hint="cs"/>
+          <w:sz w:val="24"/>
+          <w:szCs w:val="24"/>
+          <w:highlight w:val="green"/>
           <w:rtl/>
         </w:rPr>
         <w:t>רגיל</w:t>
@@ -122,6 +126,7 @@
           <w:rFonts w:ascii="Times New Roman" w:hAnsi="Times New Roman" w:cs="David" w:hint="cs"/>
           <w:sz w:val="24"/>
           <w:szCs w:val="24"/>
+          <w:highlight w:val="green"/>
           <w:rtl/>
         </w:rPr>
         <w:t>ים ופייסבוק</w:t>
@@ -140,13 +145,15 @@
           <w:rFonts w:ascii="Times New Roman" w:hAnsi="Times New Roman" w:cs="David"/>
           <w:sz w:val="24"/>
           <w:szCs w:val="24"/>
-        </w:rPr>
-      </w:pPr>
-      <w:r>
-        <w:rPr>
-          <w:rFonts w:ascii="Times New Roman" w:hAnsi="Times New Roman" w:cs="David" w:hint="cs"/>
-          <w:sz w:val="24"/>
-          <w:szCs w:val="24"/>
+          <w:highlight w:val="green"/>
+        </w:rPr>
+      </w:pPr>
+      <w:r>
+        <w:rPr>
+          <w:rFonts w:ascii="Times New Roman" w:hAnsi="Times New Roman" w:cs="David" w:hint="cs"/>
+          <w:sz w:val="24"/>
+          <w:szCs w:val="24"/>
+          <w:highlight w:val="green"/>
           <w:rtl/>
         </w:rPr>
         <w:t>לוודא רווחים</w:t>
@@ -156,6 +163,7 @@
           <w:rFonts w:ascii="Times New Roman" w:hAnsi="Times New Roman" w:cs="David" w:hint="cs"/>
           <w:sz w:val="24"/>
           <w:szCs w:val="24"/>
+          <w:highlight w:val="green"/>
           <w:rtl/>
         </w:rPr>
         <w:t xml:space="preserve"> </w:t>
@@ -165,6 +173,7 @@
           <w:rFonts w:ascii="Times New Roman" w:hAnsi="Times New Roman" w:cs="David"/>
           <w:sz w:val="24"/>
           <w:szCs w:val="24"/>
+          <w:highlight w:val="green"/>
           <w:rtl/>
         </w:rPr>
         <w:t>–</w:t>
@@ -174,6 +183,7 @@
           <w:rFonts w:ascii="Times New Roman" w:hAnsi="Times New Roman" w:cs="David" w:hint="cs"/>
           <w:sz w:val="24"/>
           <w:szCs w:val="24"/>
+          <w:highlight w:val="green"/>
           <w:rtl/>
         </w:rPr>
         <w:t xml:space="preserve"> שאלה במודל</w:t>
@@ -192,13 +202,15 @@
           <w:rFonts w:ascii="Times New Roman" w:hAnsi="Times New Roman" w:cs="David"/>
           <w:sz w:val="24"/>
           <w:szCs w:val="24"/>
-        </w:rPr>
-      </w:pPr>
-      <w:r>
-        <w:rPr>
-          <w:rFonts w:ascii="Times New Roman" w:hAnsi="Times New Roman" w:cs="David" w:hint="cs"/>
-          <w:sz w:val="24"/>
-          <w:szCs w:val="24"/>
+          <w:highlight w:val="green"/>
+        </w:rPr>
+      </w:pPr>
+      <w:r>
+        <w:rPr>
+          <w:rFonts w:ascii="Times New Roman" w:hAnsi="Times New Roman" w:cs="David" w:hint="cs"/>
+          <w:sz w:val="24"/>
+          <w:szCs w:val="24"/>
+          <w:highlight w:val="green"/>
           <w:rtl/>
         </w:rPr>
         <w:t>על השרת</w:t>
@@ -217,15 +229,15 @@
           <w:rFonts w:ascii="Times New Roman" w:hAnsi="Times New Roman" w:cs="David"/>
           <w:sz w:val="24"/>
           <w:szCs w:val="24"/>
-          <w:highlight w:val="yellow"/>
-        </w:rPr>
-      </w:pPr>
-      <w:r>
-        <w:rPr>
-          <w:rFonts w:ascii="Times New Roman" w:hAnsi="Times New Roman" w:cs="David" w:hint="cs"/>
-          <w:sz w:val="24"/>
-          <w:szCs w:val="24"/>
-          <w:highlight w:val="yellow"/>
+          <w:highlight w:val="green"/>
+        </w:rPr>
+      </w:pPr>
+      <w:r>
+        <w:rPr>
+          <w:rFonts w:ascii="Times New Roman" w:hAnsi="Times New Roman" w:cs="David" w:hint="cs"/>
+          <w:sz w:val="24"/>
+          <w:szCs w:val="24"/>
+          <w:highlight w:val="green"/>
           <w:rtl/>
         </w:rPr>
         <w:t>טסטים</w:t>
@@ -244,15 +256,15 @@
           <w:rFonts w:ascii="Times New Roman" w:hAnsi="Times New Roman" w:cs="David"/>
           <w:sz w:val="24"/>
           <w:szCs w:val="24"/>
-          <w:highlight w:val="yellow"/>
-        </w:rPr>
-      </w:pPr>
-      <w:r>
-        <w:rPr>
-          <w:rFonts w:ascii="Times New Roman" w:hAnsi="Times New Roman" w:cs="David" w:hint="cs"/>
-          <w:sz w:val="24"/>
-          <w:szCs w:val="24"/>
-          <w:highlight w:val="yellow"/>
+          <w:highlight w:val="green"/>
+        </w:rPr>
+      </w:pPr>
+      <w:r>
+        <w:rPr>
+          <w:rFonts w:ascii="Times New Roman" w:hAnsi="Times New Roman" w:cs="David" w:hint="cs"/>
+          <w:sz w:val="24"/>
+          <w:szCs w:val="24"/>
+          <w:highlight w:val="green"/>
           <w:rtl/>
         </w:rPr>
         <w:t xml:space="preserve">קובץ </w:t>
@@ -262,7 +274,7 @@
           <w:rFonts w:ascii="Times New Roman" w:hAnsi="Times New Roman" w:cs="David" w:hint="cs"/>
           <w:sz w:val="24"/>
           <w:szCs w:val="24"/>
-          <w:highlight w:val="yellow"/>
+          <w:highlight w:val="green"/>
         </w:rPr>
         <w:t>ZIP</w:t>
       </w:r>
@@ -271,7 +283,7 @@
           <w:rFonts w:ascii="Times New Roman" w:hAnsi="Times New Roman" w:cs="David" w:hint="cs"/>
           <w:sz w:val="24"/>
           <w:szCs w:val="24"/>
-          <w:highlight w:val="yellow"/>
+          <w:highlight w:val="green"/>
           <w:rtl/>
         </w:rPr>
         <w:t xml:space="preserve"> להרצה</w:t>
@@ -290,15 +302,15 @@
           <w:rFonts w:ascii="Times New Roman" w:hAnsi="Times New Roman" w:cs="David"/>
           <w:sz w:val="24"/>
           <w:szCs w:val="24"/>
-          <w:highlight w:val="yellow"/>
-        </w:rPr>
-      </w:pPr>
-      <w:r>
-        <w:rPr>
-          <w:rFonts w:ascii="Times New Roman" w:hAnsi="Times New Roman" w:cs="David" w:hint="cs"/>
-          <w:sz w:val="24"/>
-          <w:szCs w:val="24"/>
-          <w:highlight w:val="yellow"/>
+          <w:highlight w:val="green"/>
+        </w:rPr>
+      </w:pPr>
+      <w:r>
+        <w:rPr>
+          <w:rFonts w:ascii="Times New Roman" w:hAnsi="Times New Roman" w:cs="David" w:hint="cs"/>
+          <w:sz w:val="24"/>
+          <w:szCs w:val="24"/>
+          <w:highlight w:val="green"/>
           <w:rtl/>
         </w:rPr>
         <w:t>ולגרינד</w:t>
@@ -342,15 +354,15 @@
           <w:rFonts w:ascii="Times New Roman" w:hAnsi="Times New Roman" w:cs="David"/>
           <w:sz w:val="24"/>
           <w:szCs w:val="24"/>
-          <w:highlight w:val="yellow"/>
-        </w:rPr>
-      </w:pPr>
-      <w:r>
-        <w:rPr>
-          <w:rFonts w:ascii="Times New Roman" w:hAnsi="Times New Roman" w:cs="David" w:hint="cs"/>
-          <w:sz w:val="24"/>
-          <w:szCs w:val="24"/>
-          <w:highlight w:val="yellow"/>
+          <w:highlight w:val="green"/>
+        </w:rPr>
+      </w:pPr>
+      <w:r>
+        <w:rPr>
+          <w:rFonts w:ascii="Times New Roman" w:hAnsi="Times New Roman" w:cs="David" w:hint="cs"/>
+          <w:sz w:val="24"/>
+          <w:szCs w:val="24"/>
+          <w:highlight w:val="green"/>
           <w:rtl/>
         </w:rPr>
         <w:t xml:space="preserve">לשים </w:t>
@@ -360,7 +372,7 @@
           <w:rFonts w:ascii="Times New Roman" w:hAnsi="Times New Roman" w:cs="David"/>
           <w:sz w:val="24"/>
           <w:szCs w:val="24"/>
-          <w:highlight w:val="yellow"/>
+          <w:highlight w:val="green"/>
         </w:rPr>
         <w:t>Vehicle</w:t>
       </w:r>
@@ -369,10 +381,10 @@
           <w:rFonts w:ascii="Times New Roman" w:hAnsi="Times New Roman" w:cs="David" w:hint="cs"/>
           <w:sz w:val="24"/>
           <w:szCs w:val="24"/>
-          <w:highlight w:val="yellow"/>
-          <w:rtl/>
-        </w:rPr>
-        <w:t xml:space="preserve"> בקובץ נפרד?</w:t>
+          <w:highlight w:val="green"/>
+          <w:rtl/>
+        </w:rPr>
+        <w:t xml:space="preserve"> בקובץ נפרד</w:t>
       </w:r>
     </w:p>
     <w:p>
@@ -480,15 +492,15 @@
           <w:rFonts w:ascii="Times New Roman" w:hAnsi="Times New Roman" w:cs="David"/>
           <w:sz w:val="24"/>
           <w:szCs w:val="24"/>
-          <w:highlight w:val="yellow"/>
-        </w:rPr>
-      </w:pPr>
-      <w:r>
-        <w:rPr>
-          <w:rFonts w:ascii="Times New Roman" w:hAnsi="Times New Roman" w:cs="David" w:hint="cs"/>
-          <w:sz w:val="24"/>
-          <w:szCs w:val="24"/>
-          <w:highlight w:val="yellow"/>
+          <w:highlight w:val="green"/>
+        </w:rPr>
+      </w:pPr>
+      <w:r>
+        <w:rPr>
+          <w:rFonts w:ascii="Times New Roman" w:hAnsi="Times New Roman" w:cs="David" w:hint="cs"/>
+          <w:sz w:val="24"/>
+          <w:szCs w:val="24"/>
+          <w:highlight w:val="green"/>
           <w:rtl/>
         </w:rPr>
         <w:t>הערות</w:t>
@@ -507,16 +519,18 @@
           <w:rFonts w:ascii="Times New Roman" w:hAnsi="Times New Roman" w:cs="David"/>
           <w:sz w:val="24"/>
           <w:szCs w:val="24"/>
-        </w:rPr>
-      </w:pPr>
-      <w:r>
-        <w:rPr>
-          <w:rFonts w:ascii="Times New Roman" w:hAnsi="Times New Roman" w:cs="David" w:hint="cs"/>
-          <w:sz w:val="24"/>
-          <w:szCs w:val="24"/>
-          <w:rtl/>
-        </w:rPr>
-        <w:t>לתקן מבנה קוד?</w:t>
+          <w:highlight w:val="green"/>
+        </w:rPr>
+      </w:pPr>
+      <w:r>
+        <w:rPr>
+          <w:rFonts w:ascii="Times New Roman" w:hAnsi="Times New Roman" w:cs="David" w:hint="cs"/>
+          <w:sz w:val="24"/>
+          <w:szCs w:val="24"/>
+          <w:highlight w:val="green"/>
+          <w:rtl/>
+        </w:rPr>
+        <w:t>לתקן מבנה קוד</w:t>
       </w:r>
     </w:p>
     <w:p>
@@ -1588,7 +1602,6 @@
         <w:spacing w:after="0" w:line="360" w:lineRule="auto"/>
         <w:rPr>
           <w:rFonts w:cs="ArialMT"/>
-          <w:rtl/>
         </w:rPr>
       </w:pPr>
       <w:r>
@@ -1596,195 +1609,6 @@
           <w:rFonts w:cs="ArialMT"/>
         </w:rPr>
         <w:tab/>
-      </w:r>
-    </w:p>
-    <w:p>
-      <w:pPr>
-        <w:bidi/>
-        <w:spacing w:after="0" w:line="360" w:lineRule="auto"/>
-        <w:rPr>
-          <w:rFonts w:ascii="Times New Roman" w:hAnsi="Times New Roman" w:cs="David"/>
-          <w:sz w:val="24"/>
-          <w:szCs w:val="24"/>
-          <w:rtl/>
-        </w:rPr>
-      </w:pPr>
-    </w:p>
-    <w:p>
-      <w:pPr>
-        <w:bidi/>
-        <w:spacing w:after="0" w:line="360" w:lineRule="auto"/>
-        <w:rPr>
-          <w:rFonts w:ascii="Times New Roman" w:hAnsi="Times New Roman" w:cs="David"/>
-          <w:b/>
-          <w:bCs/>
-          <w:sz w:val="24"/>
-          <w:szCs w:val="24"/>
-          <w:u w:val="single"/>
-        </w:rPr>
-      </w:pPr>
-    </w:p>
-    <w:p>
-      <w:pPr>
-        <w:bidi/>
-        <w:spacing w:after="0" w:line="360" w:lineRule="auto"/>
-        <w:rPr>
-          <w:rFonts w:ascii="Times New Roman" w:hAnsi="Times New Roman" w:cs="David"/>
-          <w:b/>
-          <w:bCs/>
-          <w:sz w:val="24"/>
-          <w:szCs w:val="24"/>
-          <w:u w:val="single"/>
-        </w:rPr>
-      </w:pPr>
-    </w:p>
-    <w:p>
-      <w:pPr>
-        <w:bidi/>
-        <w:spacing w:after="0" w:line="360" w:lineRule="auto"/>
-        <w:rPr>
-          <w:rFonts w:ascii="Times New Roman" w:hAnsi="Times New Roman" w:cs="David"/>
-          <w:b/>
-          <w:bCs/>
-          <w:sz w:val="24"/>
-          <w:szCs w:val="24"/>
-          <w:u w:val="single"/>
-          <w:rtl/>
-        </w:rPr>
-      </w:pPr>
-      <w:r>
-        <w:rPr>
-          <w:rFonts w:ascii="Times New Roman" w:hAnsi="Times New Roman" w:cs="David" w:hint="cs"/>
-          <w:b/>
-          <w:bCs/>
-          <w:sz w:val="24"/>
-          <w:szCs w:val="24"/>
-          <w:u w:val="single"/>
-          <w:rtl/>
-        </w:rPr>
-        <w:t>אלון כותב לעצמו שאלות</w:t>
-      </w:r>
-    </w:p>
-    <w:p>
-      <w:pPr>
-        <w:bidi/>
-        <w:spacing w:after="0" w:line="360" w:lineRule="auto"/>
-        <w:rPr>
-          <w:rFonts w:ascii="Times New Roman" w:hAnsi="Times New Roman" w:cs="David"/>
-          <w:sz w:val="24"/>
-          <w:szCs w:val="24"/>
-          <w:rtl/>
-        </w:rPr>
-      </w:pPr>
-    </w:p>
-    <w:p>
-      <w:pPr>
-        <w:pStyle w:val="ListParagraph"/>
-        <w:numPr>
-          <w:ilvl w:val="0"/>
-          <w:numId w:val="1"/>
-        </w:numPr>
-        <w:bidi/>
-        <w:spacing w:after="0" w:line="360" w:lineRule="auto"/>
-        <w:rPr>
-          <w:rFonts w:ascii="Times New Roman" w:hAnsi="Times New Roman" w:cs="David"/>
-          <w:sz w:val="24"/>
-          <w:szCs w:val="24"/>
-        </w:rPr>
-      </w:pPr>
-      <w:r>
-        <w:rPr>
-          <w:rFonts w:ascii="Times New Roman" w:hAnsi="Times New Roman" w:cs="David"/>
-          <w:sz w:val="24"/>
-          <w:szCs w:val="24"/>
-        </w:rPr>
-        <w:t>Delete this</w:t>
-      </w:r>
-      <w:r>
-        <w:rPr>
-          <w:rFonts w:ascii="Times New Roman" w:hAnsi="Times New Roman" w:cs="David" w:hint="cs"/>
-          <w:sz w:val="24"/>
-          <w:szCs w:val="24"/>
-          <w:rtl/>
-        </w:rPr>
-        <w:t xml:space="preserve"> </w:t>
-      </w:r>
-      <w:r>
-        <w:rPr>
-          <w:rFonts w:ascii="Times New Roman" w:hAnsi="Times New Roman" w:cs="David"/>
-          <w:sz w:val="24"/>
-          <w:szCs w:val="24"/>
-          <w:rtl/>
-        </w:rPr>
-        <w:t>–</w:t>
-      </w:r>
-      <w:r>
-        <w:rPr>
-          <w:rFonts w:ascii="Times New Roman" w:hAnsi="Times New Roman" w:cs="David" w:hint="cs"/>
-          <w:sz w:val="24"/>
-          <w:szCs w:val="24"/>
-          <w:rtl/>
-        </w:rPr>
-        <w:t xml:space="preserve"> לא עושים</w:t>
-      </w:r>
-    </w:p>
-    <w:p>
-      <w:pPr>
-        <w:pStyle w:val="ListParagraph"/>
-        <w:numPr>
-          <w:ilvl w:val="0"/>
-          <w:numId w:val="1"/>
-        </w:numPr>
-        <w:bidi/>
-        <w:spacing w:after="0" w:line="360" w:lineRule="auto"/>
-        <w:rPr>
-          <w:rFonts w:ascii="Times New Roman" w:hAnsi="Times New Roman" w:cs="David"/>
-          <w:sz w:val="24"/>
-          <w:szCs w:val="24"/>
-        </w:rPr>
-      </w:pPr>
-      <w:r>
-        <w:rPr>
-          <w:rFonts w:ascii="Times New Roman" w:hAnsi="Times New Roman" w:cs="David" w:hint="cs"/>
-          <w:sz w:val="24"/>
-          <w:szCs w:val="24"/>
-          <w:rtl/>
-        </w:rPr>
-        <w:t>איך להשתמש ב-</w:t>
-      </w:r>
-      <w:r>
-        <w:rPr>
-          <w:rFonts w:ascii="Times New Roman" w:hAnsi="Times New Roman" w:cs="David"/>
-          <w:sz w:val="24"/>
-          <w:szCs w:val="24"/>
-        </w:rPr>
-        <w:t>using</w:t>
-      </w:r>
-      <w:r>
-        <w:rPr>
-          <w:rFonts w:ascii="Times New Roman" w:hAnsi="Times New Roman" w:cs="David" w:hint="cs"/>
-          <w:sz w:val="24"/>
-          <w:szCs w:val="24"/>
-          <w:rtl/>
-        </w:rPr>
-        <w:t xml:space="preserve"> עבור </w:t>
-      </w:r>
-      <w:r>
-        <w:rPr>
-          <w:rFonts w:ascii="Times New Roman" w:hAnsi="Times New Roman" w:cs="David"/>
-          <w:sz w:val="24"/>
-          <w:szCs w:val="24"/>
-        </w:rPr>
-        <w:t>std</w:t>
-      </w:r>
-      <w:r>
-        <w:rPr>
-          <w:rFonts w:ascii="Times New Roman" w:hAnsi="Times New Roman" w:cs="David" w:hint="cs"/>
-          <w:sz w:val="24"/>
-          <w:szCs w:val="24"/>
-          <w:rtl/>
-        </w:rPr>
-        <w:t>?</w:t>
       </w:r>
     </w:p>
     <w:p>
@@ -1806,6 +1630,56 @@
     </w:sectPr>
   </w:body>
 </w:document>
+</file>
+
+<file path=word/endnotes.xml><?xml version="1.0" encoding="utf-8"?>
+<w:endnotes xmlns:wpc="http://schemas.microsoft.com/office/word/2010/wordprocessingCanvas" xmlns:cx="http://schemas.microsoft.com/office/drawing/2014/chartex" xmlns:cx1="http://schemas.microsoft.com/office/drawing/2015/9/8/chartex" xmlns:cx2="http://schemas.microsoft.com/office/drawing/2015/10/21/chartex" xmlns:cx3="http://schemas.microsoft.com/office/drawing/2016/5/9/chartex" xmlns:cx4="http://schemas.microsoft.com/office/drawing/2016/5/10/chartex" xmlns:cx5="http://schemas.microsoft.com/office/drawing/2016/5/11/chartex" xmlns:cx6="http://schemas.microsoft.com/office/drawing/2016/5/12/chartex" xmlns:cx7="http://schemas.microsoft.com/office/drawing/2016/5/13/chartex" xmlns:cx8="http://schemas.microsoft.com/office/drawing/2016/5/14/chartex" xmlns:mc="http://schemas.openxmlformats.org/markup-compatibility/2006" xmlns:aink="http://schemas.microsoft.com/office/drawing/2016/ink" xmlns:am3d="http://schemas.microsoft.com/office/drawing/2017/model3d" xmlns:o="urn:schemas-microsoft-com:office:office" xmlns:r="http://schemas.openxmlformats.org/officeDocument/2006/relationships" xmlns:m="http://schemas.openxmlformats.org/officeDocument/2006/math" xmlns:v="urn:schemas-microsoft-com:vml" xmlns:wp14="http://schemas.microsoft.com/office/word/2010/wordprocessingDrawing" xmlns:wp="http://schemas.openxmlformats.org/drawingml/2006/wordprocessingDrawing" xmlns:w10="urn:schemas-microsoft-com:office:word" xmlns:w="http://schemas.openxmlformats.org/wordprocessingml/2006/main" xmlns:w14="http://schemas.microsoft.com/office/word/2010/wordml" xmlns:w15="http://schemas.microsoft.com/office/word/2012/wordml" xmlns:w16cid="http://schemas.microsoft.com/office/word/2016/wordml/cid" xmlns:w16se="http://schemas.microsoft.com/office/word/2015/wordml/symex" xmlns:wpg="http://schemas.microsoft.com/office/word/2010/wordprocessingGroup" xmlns:wpi="http://schemas.microsoft.com/office/word/2010/wordprocessingInk" xmlns:wne="http://schemas.microsoft.com/office/word/2006/wordml" xmlns:wps="http://schemas.microsoft.com/office/word/2010/wordprocessingShape" mc:Ignorable="w14 w15 w16se w16cid wp14">
+  <w:endnote w:type="separator" w:id="-1">
+    <w:p>
+      <w:pPr>
+        <w:spacing w:after="0" w:line="240" w:lineRule="auto"/>
+      </w:pPr>
+      <w:r>
+        <w:separator/>
+      </w:r>
+    </w:p>
+  </w:endnote>
+  <w:endnote w:type="continuationSeparator" w:id="0">
+    <w:p>
+      <w:pPr>
+        <w:spacing w:after="0" w:line="240" w:lineRule="auto"/>
+      </w:pPr>
+      <w:r>
+        <w:continuationSeparator/>
+      </w:r>
+    </w:p>
+  </w:endnote>
+</w:endnotes>
+</file>
+
+<file path=word/footnotes.xml><?xml version="1.0" encoding="utf-8"?>
+<w:footnotes xmlns:wpc="http://schemas.microsoft.com/office/word/2010/wordprocessingCanvas" xmlns:cx="http://schemas.microsoft.com/office/drawing/2014/chartex" xmlns:cx1="http://schemas.microsoft.com/office/drawing/2015/9/8/chartex" xmlns:cx2="http://schemas.microsoft.com/office/drawing/2015/10/21/chartex" xmlns:cx3="http://schemas.microsoft.com/office/drawing/2016/5/9/chartex" xmlns:cx4="http://schemas.microsoft.com/office/drawing/2016/5/10/chartex" xmlns:cx5="http://schemas.microsoft.com/office/drawing/2016/5/11/chartex" xmlns:cx6="http://schemas.microsoft.com/office/drawing/2016/5/12/chartex" xmlns:cx7="http://schemas.microsoft.com/office/drawing/2016/5/13/chartex" xmlns:cx8="http://schemas.microsoft.com/office/drawing/2016/5/14/chartex" xmlns:mc="http://schemas.openxmlformats.org/markup-compatibility/2006" xmlns:aink="http://schemas.microsoft.com/office/drawing/2016/ink" xmlns:am3d="http://schemas.microsoft.com/office/drawing/2017/model3d" xmlns:o="urn:schemas-microsoft-com:office:office" xmlns:r="http://schemas.openxmlformats.org/officeDocument/2006/relationships" xmlns:m="http://schemas.openxmlformats.org/officeDocument/2006/math" xmlns:v="urn:schemas-microsoft-com:vml" xmlns:wp14="http://schemas.microsoft.com/office/word/2010/wordprocessingDrawing" xmlns:wp="http://schemas.openxmlformats.org/drawingml/2006/wordprocessingDrawing" xmlns:w10="urn:schemas-microsoft-com:office:word" xmlns:w="http://schemas.openxmlformats.org/wordprocessingml/2006/main" xmlns:w14="http://schemas.microsoft.com/office/word/2010/wordml" xmlns:w15="http://schemas.microsoft.com/office/word/2012/wordml" xmlns:w16cid="http://schemas.microsoft.com/office/word/2016/wordml/cid" xmlns:w16se="http://schemas.microsoft.com/office/word/2015/wordml/symex" xmlns:wpg="http://schemas.microsoft.com/office/word/2010/wordprocessingGroup" xmlns:wpi="http://schemas.microsoft.com/office/word/2010/wordprocessingInk" xmlns:wne="http://schemas.microsoft.com/office/word/2006/wordml" xmlns:wps="http://schemas.microsoft.com/office/word/2010/wordprocessingShape" mc:Ignorable="w14 w15 w16se w16cid wp14">
+  <w:footnote w:type="separator" w:id="-1">
+    <w:p>
+      <w:pPr>
+        <w:spacing w:after="0" w:line="240" w:lineRule="auto"/>
+      </w:pPr>
+      <w:r>
+        <w:separator/>
+      </w:r>
+    </w:p>
+  </w:footnote>
+  <w:footnote w:type="continuationSeparator" w:id="0">
+    <w:p>
+      <w:pPr>
+        <w:spacing w:after="0" w:line="240" w:lineRule="auto"/>
+      </w:pPr>
+      <w:r>
+        <w:continuationSeparator/>
+      </w:r>
+    </w:p>
+  </w:footnote>
+</w:footnotes>
 </file>
 
 <file path=word/numbering.xml><?xml version="1.0" encoding="utf-8"?>
@@ -2433,6 +2307,50 @@
       <w:szCs w:val="20"/>
     </w:rPr>
   </w:style>
+  <w:style w:type="paragraph" w:styleId="Header">
+    <w:name w:val="header"/>
+    <w:basedOn w:val="Normal"/>
+    <w:link w:val="HeaderChar"/>
+    <w:uiPriority w:val="99"/>
+    <w:unhideWhenUsed/>
+    <w:rsid w:val="00031BF0"/>
+    <w:pPr>
+      <w:tabs>
+        <w:tab w:val="center" w:pos="4680"/>
+        <w:tab w:val="right" w:pos="9360"/>
+      </w:tabs>
+      <w:spacing w:after="0" w:line="240" w:lineRule="auto"/>
+    </w:pPr>
+  </w:style>
+  <w:style w:type="character" w:customStyle="1" w:styleId="HeaderChar">
+    <w:name w:val="Header Char"/>
+    <w:basedOn w:val="DefaultParagraphFont"/>
+    <w:link w:val="Header"/>
+    <w:uiPriority w:val="99"/>
+    <w:rsid w:val="00031BF0"/>
+  </w:style>
+  <w:style w:type="paragraph" w:styleId="Footer">
+    <w:name w:val="footer"/>
+    <w:basedOn w:val="Normal"/>
+    <w:link w:val="FooterChar"/>
+    <w:uiPriority w:val="99"/>
+    <w:unhideWhenUsed/>
+    <w:rsid w:val="00031BF0"/>
+    <w:pPr>
+      <w:tabs>
+        <w:tab w:val="center" w:pos="4680"/>
+        <w:tab w:val="right" w:pos="9360"/>
+      </w:tabs>
+      <w:spacing w:after="0" w:line="240" w:lineRule="auto"/>
+    </w:pPr>
+  </w:style>
+  <w:style w:type="character" w:customStyle="1" w:styleId="FooterChar">
+    <w:name w:val="Footer Char"/>
+    <w:basedOn w:val="DefaultParagraphFont"/>
+    <w:link w:val="Footer"/>
+    <w:uiPriority w:val="99"/>
+    <w:rsid w:val="00031BF0"/>
+  </w:style>
 </w:styles>
 </file>
 

</xml_diff>